<commit_message>
justification + feedback updated
</commit_message>
<xml_diff>
--- a/Design Documents/Final Justification Template.docx
+++ b/Design Documents/Final Justification Template.docx
@@ -68,6 +68,13 @@
         <w:lastRenderedPageBreak/>
         <w:t>Play test results(with processed feedback) + “game” rules</w:t>
       </w:r>
+    </w:p>
+    <w:p>
+      <w:pPr>
+        <w:rPr>
+          <w:lang w:val="en-US"/>
+        </w:rPr>
+      </w:pPr>
     </w:p>
     <w:p>
       <w:pPr>
@@ -113,347 +120,359 @@
       <w:r>
         <w:t>e</w:t>
       </w:r>
+    </w:p>
+    <w:p>
+      <w:pPr>
+        <w:rPr>
+          <w:lang w:val="en-US"/>
+        </w:rPr>
+      </w:pPr>
+      <w:r>
+        <w:rPr>
+          <w:lang w:val="en-US"/>
+        </w:rPr>
+        <w:br w:type="page"/>
+      </w:r>
+    </w:p>
+    <w:p>
+      <w:pPr>
+        <w:rPr>
+          <w:lang w:val="en-US"/>
+        </w:rPr>
+      </w:pPr>
+      <w:r>
+        <w:rPr>
+          <w:lang w:val="en-US"/>
+        </w:rPr>
+        <w:lastRenderedPageBreak/>
+        <w:t>Trello board picture</w:t>
+      </w:r>
+    </w:p>
+    <w:p>
+      <w:pPr>
+        <w:rPr>
+          <w:lang w:val="en-US"/>
+        </w:rPr>
+      </w:pPr>
+      <w:r>
+        <w:rPr>
+          <w:lang w:val="en-US"/>
+        </w:rPr>
+        <w:br w:type="page"/>
+      </w:r>
+    </w:p>
+    <w:p>
+      <w:pPr>
+        <w:rPr>
+          <w:lang w:val="en-US"/>
+        </w:rPr>
+      </w:pPr>
+      <w:r>
+        <w:rPr>
+          <w:lang w:val="en-US"/>
+        </w:rPr>
+        <w:lastRenderedPageBreak/>
+        <w:t xml:space="preserve">Individual Work </w:t>
+      </w:r>
+      <w:proofErr w:type="spellStart"/>
+      <w:r>
+        <w:rPr>
+          <w:lang w:val="en-US"/>
+        </w:rPr>
+        <w:t>Humam</w:t>
+      </w:r>
+      <w:proofErr w:type="spellEnd"/>
+      <w:r>
+        <w:rPr>
+          <w:lang w:val="en-US"/>
+        </w:rPr>
+        <w:br/>
+      </w:r>
+    </w:p>
+    <w:p>
+      <w:pPr>
+        <w:rPr>
+          <w:lang w:val="en-US"/>
+        </w:rPr>
+      </w:pPr>
+      <w:r>
+        <w:rPr>
+          <w:lang w:val="en-US"/>
+        </w:rPr>
+        <w:t>Post pictures/write a list of what you have done</w:t>
+      </w:r>
+    </w:p>
+    <w:p>
+      <w:pPr>
+        <w:rPr>
+          <w:lang w:val="en-US"/>
+        </w:rPr>
+      </w:pPr>
+      <w:r>
+        <w:rPr>
+          <w:lang w:val="en-US"/>
+        </w:rPr>
+        <w:br w:type="page"/>
+      </w:r>
+    </w:p>
+    <w:p>
+      <w:pPr>
+        <w:rPr>
+          <w:lang w:val="en-US"/>
+        </w:rPr>
+      </w:pPr>
+      <w:r>
+        <w:rPr>
+          <w:lang w:val="en-US"/>
+        </w:rPr>
+        <w:lastRenderedPageBreak/>
+        <w:t>Individual Work Tamara</w:t>
+      </w:r>
+    </w:p>
+    <w:p>
+      <w:pPr>
+        <w:rPr>
+          <w:lang w:val="en-US"/>
+        </w:rPr>
+      </w:pPr>
+      <w:r>
+        <w:rPr>
+          <w:lang w:val="en-US"/>
+        </w:rPr>
+        <w:t>Post pictures/write a list of what you have done</w:t>
+      </w:r>
+    </w:p>
+    <w:p>
+      <w:pPr>
+        <w:rPr>
+          <w:lang w:val="en-US"/>
+        </w:rPr>
+      </w:pPr>
+      <w:r>
+        <w:rPr>
+          <w:lang w:val="en-US"/>
+        </w:rPr>
+        <w:br w:type="page"/>
+      </w:r>
+    </w:p>
+    <w:p>
+      <w:pPr>
+        <w:rPr>
+          <w:lang w:val="en-US"/>
+        </w:rPr>
+      </w:pPr>
+      <w:r>
+        <w:rPr>
+          <w:lang w:val="en-US"/>
+        </w:rPr>
+        <w:lastRenderedPageBreak/>
+        <w:t>Individual Work Rob</w:t>
+      </w:r>
+    </w:p>
+    <w:p>
+      <w:pPr>
+        <w:rPr>
+          <w:lang w:val="en-US"/>
+        </w:rPr>
+      </w:pPr>
+      <w:r>
+        <w:rPr>
+          <w:lang w:val="en-US"/>
+        </w:rPr>
+        <w:t>Post pictures/write a list of what you have done</w:t>
+      </w:r>
+    </w:p>
+    <w:p>
+      <w:pPr>
+        <w:rPr>
+          <w:lang w:val="en-US"/>
+        </w:rPr>
+      </w:pPr>
+      <w:r>
+        <w:rPr>
+          <w:lang w:val="en-US"/>
+        </w:rPr>
+        <w:br w:type="page"/>
+      </w:r>
+    </w:p>
+    <w:p>
+      <w:pPr>
+        <w:rPr>
+          <w:lang w:val="en-US"/>
+        </w:rPr>
+      </w:pPr>
+      <w:r>
+        <w:rPr>
+          <w:lang w:val="en-US"/>
+        </w:rPr>
+        <w:lastRenderedPageBreak/>
+        <w:t xml:space="preserve">Individual Work </w:t>
+      </w:r>
+      <w:r>
+        <w:rPr>
+          <w:lang w:val="en-US"/>
+        </w:rPr>
+        <w:t>Rick</w:t>
+      </w:r>
+    </w:p>
+    <w:p>
+      <w:pPr>
+        <w:rPr>
+          <w:lang w:val="en-US"/>
+        </w:rPr>
+      </w:pPr>
+      <w:r>
+        <w:rPr>
+          <w:lang w:val="en-US"/>
+        </w:rPr>
+        <w:t>Post pictures/write a list of what you have done</w:t>
+      </w:r>
+    </w:p>
+    <w:p>
+      <w:pPr>
+        <w:rPr>
+          <w:lang w:val="en-US"/>
+        </w:rPr>
+      </w:pPr>
+      <w:r>
+        <w:rPr>
+          <w:lang w:val="en-US"/>
+        </w:rPr>
+        <w:br w:type="page"/>
+      </w:r>
+    </w:p>
+    <w:p>
+      <w:pPr>
+        <w:rPr>
+          <w:lang w:val="en-US"/>
+        </w:rPr>
+      </w:pPr>
+      <w:r>
+        <w:rPr>
+          <w:lang w:val="en-US"/>
+        </w:rPr>
+        <w:lastRenderedPageBreak/>
+        <w:t>Individual Work Olivier</w:t>
+      </w:r>
+    </w:p>
+    <w:p>
+      <w:pPr>
+        <w:rPr>
+          <w:lang w:val="en-US"/>
+        </w:rPr>
+      </w:pPr>
+      <w:r>
+        <w:rPr>
+          <w:lang w:val="en-US"/>
+        </w:rPr>
+        <w:t>Post pictures/write a list of what you have done</w:t>
+      </w:r>
+    </w:p>
+    <w:p>
+      <w:pPr>
+        <w:rPr>
+          <w:lang w:val="en-US"/>
+        </w:rPr>
+      </w:pPr>
+      <w:r>
+        <w:rPr>
+          <w:lang w:val="en-US"/>
+        </w:rPr>
+        <w:br w:type="page"/>
+      </w:r>
+    </w:p>
+    <w:p>
+      <w:pPr>
+        <w:rPr>
+          <w:lang w:val="en-US"/>
+        </w:rPr>
+      </w:pPr>
+      <w:r>
+        <w:rPr>
+          <w:lang w:val="en-US"/>
+        </w:rPr>
+        <w:lastRenderedPageBreak/>
+        <w:t>Individual Work Glyn</w:t>
+      </w:r>
+    </w:p>
+    <w:p>
+      <w:pPr>
+        <w:rPr>
+          <w:lang w:val="en-US"/>
+        </w:rPr>
+      </w:pPr>
+      <w:r>
+        <w:rPr>
+          <w:lang w:val="en-US"/>
+        </w:rPr>
+        <w:t>Post pictures/write a list of what you have done</w:t>
+      </w:r>
+    </w:p>
+    <w:p>
+      <w:pPr>
+        <w:rPr>
+          <w:lang w:val="en-US"/>
+        </w:rPr>
+      </w:pPr>
+      <w:r>
+        <w:rPr>
+          <w:lang w:val="en-US"/>
+        </w:rPr>
+        <w:br w:type="page"/>
+      </w:r>
+    </w:p>
+    <w:p>
+      <w:pPr>
+        <w:rPr>
+          <w:lang w:val="en-US"/>
+        </w:rPr>
+      </w:pPr>
+      <w:r>
+        <w:rPr>
+          <w:lang w:val="en-US"/>
+        </w:rPr>
+        <w:lastRenderedPageBreak/>
+        <w:t>Teamwork reflection</w:t>
+      </w:r>
+    </w:p>
+    <w:p>
+      <w:pPr>
+        <w:rPr>
+          <w:lang w:val="en-US"/>
+        </w:rPr>
+      </w:pPr>
+      <w:r>
+        <w:rPr>
+          <w:lang w:val="en-US"/>
+        </w:rPr>
+        <w:t>What were the challenges</w:t>
+      </w:r>
+      <w:r>
+        <w:rPr>
+          <w:lang w:val="en-US"/>
+        </w:rPr>
+        <w:t>/problems</w:t>
+      </w:r>
       <w:bookmarkStart w:id="0" w:name="_GoBack"/>
       <w:bookmarkEnd w:id="0"/>
-    </w:p>
-    <w:p>
-      <w:pPr>
-        <w:rPr>
-          <w:lang w:val="en-US"/>
-        </w:rPr>
-      </w:pPr>
-      <w:r>
-        <w:rPr>
-          <w:lang w:val="en-US"/>
-        </w:rPr>
-        <w:br w:type="page"/>
-      </w:r>
-    </w:p>
-    <w:p>
-      <w:pPr>
-        <w:rPr>
-          <w:lang w:val="en-US"/>
-        </w:rPr>
-      </w:pPr>
-      <w:r>
-        <w:rPr>
-          <w:lang w:val="en-US"/>
-        </w:rPr>
-        <w:lastRenderedPageBreak/>
-        <w:t>Trello board picture</w:t>
-      </w:r>
-    </w:p>
-    <w:p>
-      <w:pPr>
-        <w:rPr>
-          <w:lang w:val="en-US"/>
-        </w:rPr>
-      </w:pPr>
-      <w:r>
-        <w:rPr>
-          <w:lang w:val="en-US"/>
-        </w:rPr>
-        <w:br w:type="page"/>
-      </w:r>
-    </w:p>
-    <w:p>
-      <w:pPr>
-        <w:rPr>
-          <w:lang w:val="en-US"/>
-        </w:rPr>
-      </w:pPr>
-      <w:r>
-        <w:rPr>
-          <w:lang w:val="en-US"/>
-        </w:rPr>
-        <w:lastRenderedPageBreak/>
-        <w:t xml:space="preserve">Individual Work </w:t>
-      </w:r>
-      <w:proofErr w:type="spellStart"/>
-      <w:r>
-        <w:rPr>
-          <w:lang w:val="en-US"/>
-        </w:rPr>
-        <w:t>Humam</w:t>
-      </w:r>
-      <w:proofErr w:type="spellEnd"/>
-      <w:r>
-        <w:rPr>
-          <w:lang w:val="en-US"/>
-        </w:rPr>
-        <w:br/>
-      </w:r>
-    </w:p>
-    <w:p>
-      <w:pPr>
-        <w:rPr>
-          <w:lang w:val="en-US"/>
-        </w:rPr>
-      </w:pPr>
-      <w:r>
-        <w:rPr>
-          <w:lang w:val="en-US"/>
-        </w:rPr>
-        <w:t>Post pictures/write a list of what you have done</w:t>
-      </w:r>
-    </w:p>
-    <w:p>
-      <w:pPr>
-        <w:rPr>
-          <w:lang w:val="en-US"/>
-        </w:rPr>
-      </w:pPr>
-      <w:r>
-        <w:rPr>
-          <w:lang w:val="en-US"/>
-        </w:rPr>
-        <w:br w:type="page"/>
-      </w:r>
-    </w:p>
-    <w:p>
-      <w:pPr>
-        <w:rPr>
-          <w:lang w:val="en-US"/>
-        </w:rPr>
-      </w:pPr>
-      <w:r>
-        <w:rPr>
-          <w:lang w:val="en-US"/>
-        </w:rPr>
-        <w:lastRenderedPageBreak/>
-        <w:t>Individual Work Tamara</w:t>
-      </w:r>
-    </w:p>
-    <w:p>
-      <w:pPr>
-        <w:rPr>
-          <w:lang w:val="en-US"/>
-        </w:rPr>
-      </w:pPr>
-      <w:r>
-        <w:rPr>
-          <w:lang w:val="en-US"/>
-        </w:rPr>
-        <w:t>Post pictures/write a list of what you have done</w:t>
-      </w:r>
-    </w:p>
-    <w:p>
-      <w:pPr>
-        <w:rPr>
-          <w:lang w:val="en-US"/>
-        </w:rPr>
-      </w:pPr>
-      <w:r>
-        <w:rPr>
-          <w:lang w:val="en-US"/>
-        </w:rPr>
-        <w:br w:type="page"/>
-      </w:r>
-    </w:p>
-    <w:p>
-      <w:pPr>
-        <w:rPr>
-          <w:lang w:val="en-US"/>
-        </w:rPr>
-      </w:pPr>
-      <w:r>
-        <w:rPr>
-          <w:lang w:val="en-US"/>
-        </w:rPr>
-        <w:lastRenderedPageBreak/>
-        <w:t>Individual Work Rob</w:t>
-      </w:r>
-    </w:p>
-    <w:p>
-      <w:pPr>
-        <w:rPr>
-          <w:lang w:val="en-US"/>
-        </w:rPr>
-      </w:pPr>
-      <w:r>
-        <w:rPr>
-          <w:lang w:val="en-US"/>
-        </w:rPr>
-        <w:t>Post pictures/write a list of what you have done</w:t>
-      </w:r>
-    </w:p>
-    <w:p>
-      <w:pPr>
-        <w:rPr>
-          <w:lang w:val="en-US"/>
-        </w:rPr>
-      </w:pPr>
-      <w:r>
-        <w:rPr>
-          <w:lang w:val="en-US"/>
-        </w:rPr>
-        <w:br w:type="page"/>
-      </w:r>
-    </w:p>
-    <w:p>
-      <w:pPr>
-        <w:rPr>
-          <w:lang w:val="en-US"/>
-        </w:rPr>
-      </w:pPr>
-      <w:r>
-        <w:rPr>
-          <w:lang w:val="en-US"/>
-        </w:rPr>
-        <w:lastRenderedPageBreak/>
-        <w:t xml:space="preserve">Individual Work </w:t>
-      </w:r>
-      <w:r>
-        <w:rPr>
-          <w:lang w:val="en-US"/>
-        </w:rPr>
-        <w:t>Rick</w:t>
-      </w:r>
-    </w:p>
-    <w:p>
-      <w:pPr>
-        <w:rPr>
-          <w:lang w:val="en-US"/>
-        </w:rPr>
-      </w:pPr>
-      <w:r>
-        <w:rPr>
-          <w:lang w:val="en-US"/>
-        </w:rPr>
-        <w:t>Post pictures/write a list of what you have done</w:t>
-      </w:r>
-    </w:p>
-    <w:p>
-      <w:pPr>
-        <w:rPr>
-          <w:lang w:val="en-US"/>
-        </w:rPr>
-      </w:pPr>
-      <w:r>
-        <w:rPr>
-          <w:lang w:val="en-US"/>
-        </w:rPr>
-        <w:br w:type="page"/>
-      </w:r>
-    </w:p>
-    <w:p>
-      <w:pPr>
-        <w:rPr>
-          <w:lang w:val="en-US"/>
-        </w:rPr>
-      </w:pPr>
-      <w:r>
-        <w:rPr>
-          <w:lang w:val="en-US"/>
-        </w:rPr>
-        <w:lastRenderedPageBreak/>
-        <w:t>Individual Work Olivier</w:t>
-      </w:r>
-    </w:p>
-    <w:p>
-      <w:pPr>
-        <w:rPr>
-          <w:lang w:val="en-US"/>
-        </w:rPr>
-      </w:pPr>
-      <w:r>
-        <w:rPr>
-          <w:lang w:val="en-US"/>
-        </w:rPr>
-        <w:t>Post pictures/write a list of what you have done</w:t>
-      </w:r>
-    </w:p>
-    <w:p>
-      <w:pPr>
-        <w:rPr>
-          <w:lang w:val="en-US"/>
-        </w:rPr>
-      </w:pPr>
-      <w:r>
-        <w:rPr>
-          <w:lang w:val="en-US"/>
-        </w:rPr>
-        <w:br w:type="page"/>
-      </w:r>
-    </w:p>
-    <w:p>
-      <w:pPr>
-        <w:rPr>
-          <w:lang w:val="en-US"/>
-        </w:rPr>
-      </w:pPr>
-      <w:r>
-        <w:rPr>
-          <w:lang w:val="en-US"/>
-        </w:rPr>
-        <w:lastRenderedPageBreak/>
-        <w:t>Individual Work Glyn</w:t>
-      </w:r>
-    </w:p>
-    <w:p>
-      <w:pPr>
-        <w:rPr>
-          <w:lang w:val="en-US"/>
-        </w:rPr>
-      </w:pPr>
-      <w:r>
-        <w:rPr>
-          <w:lang w:val="en-US"/>
-        </w:rPr>
-        <w:t>Post pictures/write a list of what you have done</w:t>
-      </w:r>
-    </w:p>
-    <w:p>
-      <w:pPr>
-        <w:rPr>
-          <w:lang w:val="en-US"/>
-        </w:rPr>
-      </w:pPr>
-      <w:r>
-        <w:rPr>
-          <w:lang w:val="en-US"/>
-        </w:rPr>
-        <w:br w:type="page"/>
-      </w:r>
-    </w:p>
-    <w:p>
-      <w:pPr>
-        <w:rPr>
-          <w:lang w:val="en-US"/>
-        </w:rPr>
-      </w:pPr>
-      <w:r>
-        <w:rPr>
-          <w:lang w:val="en-US"/>
-        </w:rPr>
-        <w:lastRenderedPageBreak/>
-        <w:t>Teamwork reflection</w:t>
-      </w:r>
-    </w:p>
-    <w:p>
-      <w:pPr>
-        <w:rPr>
-          <w:lang w:val="en-US"/>
-        </w:rPr>
-      </w:pPr>
-      <w:r>
-        <w:rPr>
-          <w:lang w:val="en-US"/>
-        </w:rPr>
-        <w:t>What were the challenges you faced as a team and how did you face them?</w:t>
-      </w:r>
-    </w:p>
-    <w:p>
-      <w:pPr>
-        <w:rPr>
-          <w:lang w:val="en-US"/>
-        </w:rPr>
-      </w:pPr>
-      <w:r>
-        <w:rPr>
-          <w:lang w:val="en-US"/>
-        </w:rPr>
-        <w:t>Were there problems within the team and how did you solve them?</w:t>
+      <w:r>
+        <w:rPr>
+          <w:lang w:val="en-US"/>
+        </w:rPr>
+        <w:t xml:space="preserve"> you faced as a team and how did you face them?</w:t>
+      </w:r>
+    </w:p>
+    <w:p>
+      <w:pPr>
+        <w:rPr>
+          <w:lang w:val="en-US"/>
+        </w:rPr>
+      </w:pPr>
+      <w:r>
+        <w:rPr>
+          <w:lang w:val="en-US"/>
+        </w:rPr>
+        <w:t>During the feedback processing we had a conflict where the engineer disagreed with the decision to not implement a failure state. We had a vote and it was 5-1, so we discussed it with him and let him explain his reasoning to us after which we explained our reasoning to him to see if we could sway him. Holding a second vote afterwards led to a 6-0 result.</w:t>
       </w:r>
     </w:p>
     <w:p>

</xml_diff>

<commit_message>
Added the processed feedback + website link to the justification template
</commit_message>
<xml_diff>
--- a/Design Documents/Final Justification Template.docx
+++ b/Design Documents/Final Justification Template.docx
@@ -2,61 +2,121 @@
 <file path=word/document.xml><?xml version="1.0" encoding="utf-8"?>
 <w:document xmlns:wpc="http://schemas.microsoft.com/office/word/2010/wordprocessingCanvas" xmlns:cx="http://schemas.microsoft.com/office/drawing/2014/chartex" xmlns:cx1="http://schemas.microsoft.com/office/drawing/2015/9/8/chartex" xmlns:cx2="http://schemas.microsoft.com/office/drawing/2015/10/21/chartex" xmlns:cx3="http://schemas.microsoft.com/office/drawing/2016/5/9/chartex" xmlns:cx4="http://schemas.microsoft.com/office/drawing/2016/5/10/chartex" xmlns:cx5="http://schemas.microsoft.com/office/drawing/2016/5/11/chartex" xmlns:cx6="http://schemas.microsoft.com/office/drawing/2016/5/12/chartex" xmlns:cx7="http://schemas.microsoft.com/office/drawing/2016/5/13/chartex" xmlns:cx8="http://schemas.microsoft.com/office/drawing/2016/5/14/chartex" xmlns:mc="http://schemas.openxmlformats.org/markup-compatibility/2006" xmlns:aink="http://schemas.microsoft.com/office/drawing/2016/ink" xmlns:am3d="http://schemas.microsoft.com/office/drawing/2017/model3d" xmlns:o="urn:schemas-microsoft-com:office:office" xmlns:r="http://schemas.openxmlformats.org/officeDocument/2006/relationships" xmlns:m="http://schemas.openxmlformats.org/officeDocument/2006/math" xmlns:v="urn:schemas-microsoft-com:vml" xmlns:wp14="http://schemas.microsoft.com/office/word/2010/wordprocessingDrawing" xmlns:wp="http://schemas.openxmlformats.org/drawingml/2006/wordprocessingDrawing" xmlns:w10="urn:schemas-microsoft-com:office:word" xmlns:w="http://schemas.openxmlformats.org/wordprocessingml/2006/main" xmlns:w14="http://schemas.microsoft.com/office/word/2010/wordml" xmlns:w15="http://schemas.microsoft.com/office/word/2012/wordml" xmlns:w16cid="http://schemas.microsoft.com/office/word/2016/wordml/cid" xmlns:w16se="http://schemas.microsoft.com/office/word/2015/wordml/symex" xmlns:wpg="http://schemas.microsoft.com/office/word/2010/wordprocessingGroup" xmlns:wpi="http://schemas.microsoft.com/office/word/2010/wordprocessingInk" xmlns:wne="http://schemas.microsoft.com/office/word/2006/wordml" xmlns:wps="http://schemas.microsoft.com/office/word/2010/wordprocessingShape" mc:Ignorable="w14 w15 w16se w16cid wp14">
   <w:body>
-    <w:p>
-      <w:pPr>
-        <w:rPr>
-          <w:lang w:val="en-US"/>
-        </w:rPr>
-      </w:pPr>
-      <w:r>
-        <w:rPr>
-          <w:lang w:val="en-US"/>
-        </w:rPr>
-        <w:t>Chain reaction + incredible machine photo</w:t>
-      </w:r>
-    </w:p>
-    <w:p>
-      <w:pPr>
-        <w:rPr>
-          <w:lang w:val="en-US"/>
-        </w:rPr>
-      </w:pPr>
-      <w:r>
-        <w:rPr>
-          <w:lang w:val="en-US"/>
+    <w:sdt>
+      <w:sdtPr>
+        <w:rPr>
+          <w:lang w:val="nl-NL"/>
+        </w:rPr>
+        <w:id w:val="852220328"/>
+        <w:docPartObj>
+          <w:docPartGallery w:val="Table of Contents"/>
+          <w:docPartUnique/>
+        </w:docPartObj>
+      </w:sdtPr>
+      <w:sdtEndPr>
+        <w:rPr>
+          <w:rFonts w:asciiTheme="minorHAnsi" w:eastAsiaTheme="minorHAnsi" w:hAnsiTheme="minorHAnsi" w:cstheme="minorBidi"/>
+          <w:b/>
+          <w:bCs/>
+          <w:color w:val="auto"/>
+          <w:sz w:val="22"/>
+          <w:szCs w:val="22"/>
+          <w:lang w:eastAsia="en-US"/>
+        </w:rPr>
+      </w:sdtEndPr>
+      <w:sdtContent>
+        <w:p>
+          <w:pPr>
+            <w:pStyle w:val="Kopvaninhoudsopgave"/>
+            <w:rPr>
+              <w:lang w:val="nl-NL"/>
+            </w:rPr>
+          </w:pPr>
+          <w:r>
+            <w:rPr>
+              <w:lang w:val="nl-NL"/>
+            </w:rPr>
+            <w:t>Inhoud</w:t>
+          </w:r>
+        </w:p>
+        <w:p>
+          <w:pPr>
+            <w:rPr>
+              <w:lang w:val="nl-NL"/>
+            </w:rPr>
+          </w:pPr>
+          <w:r>
+            <w:rPr>
+              <w:b/>
+              <w:bCs/>
+              <w:lang w:val="nl-NL"/>
+            </w:rPr>
+            <w:fldChar w:fldCharType="begin"/>
+          </w:r>
+          <w:r>
+            <w:rPr>
+              <w:b/>
+              <w:bCs/>
+              <w:lang w:val="nl-NL"/>
+            </w:rPr>
+            <w:instrText xml:space="preserve"> TOC \o "1-3" \h \z \u </w:instrText>
+          </w:r>
+          <w:r>
+            <w:rPr>
+              <w:b/>
+              <w:bCs/>
+              <w:lang w:val="nl-NL"/>
+            </w:rPr>
+            <w:fldChar w:fldCharType="separate"/>
+          </w:r>
+          <w:r>
+            <w:rPr>
+              <w:noProof/>
+              <w:lang w:val="nl-NL"/>
+            </w:rPr>
+            <w:t>Geen inhoudsopgavegegevens gevonden.</w:t>
+          </w:r>
+          <w:r>
+            <w:rPr>
+              <w:b/>
+              <w:bCs/>
+              <w:lang w:val="nl-NL"/>
+            </w:rPr>
+            <w:fldChar w:fldCharType="end"/>
+          </w:r>
+        </w:p>
+      </w:sdtContent>
+    </w:sdt>
+    <w:p>
+      <w:pPr>
+        <w:rPr>
+          <w:lang w:val="nl-NL"/>
+        </w:rPr>
+      </w:pPr>
+      <w:r>
+        <w:rPr>
+          <w:lang w:val="nl-NL"/>
         </w:rPr>
         <w:br w:type="page"/>
       </w:r>
     </w:p>
     <w:p>
       <w:pPr>
-        <w:rPr>
-          <w:lang w:val="en-US"/>
-        </w:rPr>
-      </w:pPr>
-      <w:r>
-        <w:rPr>
-          <w:lang w:val="en-US"/>
-        </w:rPr>
+        <w:pStyle w:val="Kop1"/>
+      </w:pPr>
+      <w:r>
         <w:lastRenderedPageBreak/>
-        <w:t>Merchandise photograph</w:t>
-      </w:r>
-    </w:p>
-    <w:p>
-      <w:pPr>
-        <w:rPr>
-          <w:lang w:val="en-US"/>
-        </w:rPr>
-      </w:pPr>
-      <w:r>
-        <w:rPr>
-          <w:lang w:val="en-US"/>
-        </w:rPr>
+        <w:t>Android Assembly Pictures</w:t>
+      </w:r>
+    </w:p>
+    <w:p>
+      <w:r>
         <w:br w:type="page"/>
       </w:r>
     </w:p>
     <w:p>
       <w:pPr>
+        <w:pStyle w:val="Kop1"/>
         <w:rPr>
           <w:lang w:val="en-US"/>
         </w:rPr>
@@ -66,15 +126,8 @@
           <w:lang w:val="en-US"/>
         </w:rPr>
         <w:lastRenderedPageBreak/>
-        <w:t>Play test results(with processed feedback) + “game” rules</w:t>
-      </w:r>
-    </w:p>
-    <w:p>
-      <w:pPr>
-        <w:rPr>
-          <w:lang w:val="en-US"/>
-        </w:rPr>
-      </w:pPr>
+        <w:t>Merchandise</w:t>
+      </w:r>
     </w:p>
     <w:p>
       <w:pPr>
@@ -97,14 +150,754 @@
       </w:pPr>
       <w:r>
         <w:rPr>
-          <w:lang w:val="en-US"/>
+          <w:rStyle w:val="Kop1Char"/>
         </w:rPr>
         <w:lastRenderedPageBreak/>
-        <w:t>Website(link)</w:t>
-      </w:r>
-    </w:p>
-    <w:p>
-      <w:hyperlink r:id="rId4" w:history="1">
+        <w:t xml:space="preserve">Play </w:t>
+      </w:r>
+      <w:r>
+        <w:rPr>
+          <w:rStyle w:val="Kop1Char"/>
+        </w:rPr>
+        <w:t>T</w:t>
+      </w:r>
+      <w:r>
+        <w:rPr>
+          <w:rStyle w:val="Kop1Char"/>
+        </w:rPr>
+        <w:t>est</w:t>
+      </w:r>
+      <w:r>
+        <w:rPr>
+          <w:rStyle w:val="Kop1Char"/>
+        </w:rPr>
+        <w:t xml:space="preserve"> Feedback</w:t>
+      </w:r>
+      <w:r>
+        <w:rPr>
+          <w:rStyle w:val="Kop1Char"/>
+        </w:rPr>
+        <w:t xml:space="preserve"> &amp; game rules</w:t>
+      </w:r>
+      <w:r>
+        <w:rPr>
+          <w:lang w:val="en-US"/>
+        </w:rPr>
+        <w:t xml:space="preserve"> </w:t>
+      </w:r>
+    </w:p>
+    <w:p>
+      <w:pPr>
+        <w:rPr>
+          <w:b/>
+        </w:rPr>
+      </w:pPr>
+      <w:r>
+        <w:rPr>
+          <w:b/>
+        </w:rPr>
+        <w:t>Processed Feedback</w:t>
+      </w:r>
+    </w:p>
+    <w:p>
+      <w:pPr>
+        <w:rPr>
+          <w:b/>
+        </w:rPr>
+      </w:pPr>
+      <w:r>
+        <w:rPr>
+          <w:b/>
+        </w:rPr>
+        <w:t>Positive points:</w:t>
+      </w:r>
+    </w:p>
+    <w:p>
+      <w:pPr>
+        <w:rPr>
+          <w:lang w:val="en-US"/>
+        </w:rPr>
+      </w:pPr>
+      <w:r>
+        <w:rPr>
+          <w:lang w:val="en-US"/>
+        </w:rPr>
+        <w:t>The concept fits really well together between GXP and the mechanical bit.</w:t>
+      </w:r>
+      <w:r>
+        <w:rPr>
+          <w:lang w:val="en-US"/>
+        </w:rPr>
+        <w:br/>
+        <w:t>Concept fits really well with the target audience.</w:t>
+      </w:r>
+      <w:r>
+        <w:rPr>
+          <w:lang w:val="en-US"/>
+        </w:rPr>
+        <w:br/>
+        <w:t>The robot is a really fun idea.</w:t>
+      </w:r>
+      <w:r>
+        <w:rPr>
+          <w:lang w:val="en-US"/>
+        </w:rPr>
+        <w:br/>
+        <w:t>The art style is really nice and fits well with the children</w:t>
+      </w:r>
+      <w:r>
+        <w:rPr>
+          <w:lang w:val="en-US"/>
+        </w:rPr>
+        <w:br/>
+        <w:t>The theme overall makes sense</w:t>
+      </w:r>
+      <w:r>
+        <w:rPr>
+          <w:lang w:val="en-US"/>
+        </w:rPr>
+        <w:br/>
+        <w:t>The simplicity really fits the younger audience</w:t>
+      </w:r>
+      <w:r>
+        <w:rPr>
+          <w:lang w:val="en-US"/>
+        </w:rPr>
+        <w:br/>
+        <w:t>Aligns with metropolis well</w:t>
+      </w:r>
+      <w:r>
+        <w:rPr>
+          <w:lang w:val="en-US"/>
+        </w:rPr>
+        <w:br/>
+        <w:t>Magnet vs Fan is a really nice dichotomy</w:t>
+      </w:r>
+      <w:r>
+        <w:rPr>
+          <w:lang w:val="en-US"/>
+        </w:rPr>
+        <w:br/>
+        <w:t>Really cool robot design</w:t>
+      </w:r>
+    </w:p>
+    <w:p>
+      <w:pPr>
+        <w:rPr>
+          <w:b/>
+        </w:rPr>
+      </w:pPr>
+      <w:r>
+        <w:rPr>
+          <w:b/>
+        </w:rPr>
+        <w:t>Discussion points:</w:t>
+      </w:r>
+    </w:p>
+    <w:tbl>
+      <w:tblPr>
+        <w:tblStyle w:val="Tabelraster"/>
+        <w:tblW w:w="0" w:type="auto"/>
+        <w:tblLook w:val="04A0" w:firstRow="1" w:lastRow="0" w:firstColumn="1" w:lastColumn="0" w:noHBand="0" w:noVBand="1"/>
+      </w:tblPr>
+      <w:tblGrid>
+        <w:gridCol w:w="4508"/>
+        <w:gridCol w:w="4508"/>
+      </w:tblGrid>
+      <w:tr>
+        <w:tc>
+          <w:tcPr>
+            <w:tcW w:w="9016" w:type="dxa"/>
+            <w:gridSpan w:val="2"/>
+          </w:tcPr>
+          <w:p>
+            <w:pPr>
+              <w:jc w:val="center"/>
+              <w:rPr>
+                <w:lang w:val="en-US"/>
+              </w:rPr>
+            </w:pPr>
+            <w:r>
+              <w:rPr>
+                <w:lang w:val="en-US"/>
+              </w:rPr>
+              <w:t>Failure State</w:t>
+            </w:r>
+          </w:p>
+        </w:tc>
+      </w:tr>
+      <w:tr>
+        <w:tc>
+          <w:tcPr>
+            <w:tcW w:w="4508" w:type="dxa"/>
+          </w:tcPr>
+          <w:p>
+            <w:pPr>
+              <w:rPr>
+                <w:lang w:val="en-US"/>
+              </w:rPr>
+            </w:pPr>
+            <w:r>
+              <w:rPr>
+                <w:lang w:val="en-US"/>
+              </w:rPr>
+              <w:t>Feedback for</w:t>
+            </w:r>
+          </w:p>
+        </w:tc>
+        <w:tc>
+          <w:tcPr>
+            <w:tcW w:w="4508" w:type="dxa"/>
+          </w:tcPr>
+          <w:p>
+            <w:pPr>
+              <w:rPr>
+                <w:lang w:val="en-US"/>
+              </w:rPr>
+            </w:pPr>
+            <w:r>
+              <w:rPr>
+                <w:lang w:val="en-US"/>
+              </w:rPr>
+              <w:t>Feedback against</w:t>
+            </w:r>
+          </w:p>
+        </w:tc>
+      </w:tr>
+      <w:tr>
+        <w:tc>
+          <w:tcPr>
+            <w:tcW w:w="4508" w:type="dxa"/>
+          </w:tcPr>
+          <w:p>
+            <w:pPr>
+              <w:rPr>
+                <w:lang w:val="en-US"/>
+              </w:rPr>
+            </w:pPr>
+            <w:r>
+              <w:rPr>
+                <w:lang w:val="en-US"/>
+              </w:rPr>
+              <w:t>Without failure state it can get boring really quickly(Especially older kids)</w:t>
+            </w:r>
+          </w:p>
+        </w:tc>
+        <w:tc>
+          <w:tcPr>
+            <w:tcW w:w="4508" w:type="dxa"/>
+          </w:tcPr>
+          <w:p>
+            <w:pPr>
+              <w:rPr>
+                <w:lang w:val="en-US"/>
+              </w:rPr>
+            </w:pPr>
+            <w:r>
+              <w:rPr>
+                <w:lang w:val="en-US"/>
+              </w:rPr>
+              <w:t>No failure state is nice for younger kids who have no experience with the mouse/anything</w:t>
+            </w:r>
+          </w:p>
+        </w:tc>
+      </w:tr>
+      <w:tr>
+        <w:tc>
+          <w:tcPr>
+            <w:tcW w:w="4508" w:type="dxa"/>
+          </w:tcPr>
+          <w:p>
+            <w:pPr>
+              <w:rPr>
+                <w:lang w:val="en-US"/>
+              </w:rPr>
+            </w:pPr>
+            <w:r>
+              <w:rPr>
+                <w:lang w:val="en-US"/>
+              </w:rPr>
+              <w:t>Without failure state the kids don’t learn</w:t>
+            </w:r>
+          </w:p>
+        </w:tc>
+        <w:tc>
+          <w:tcPr>
+            <w:tcW w:w="4508" w:type="dxa"/>
+          </w:tcPr>
+          <w:p>
+            <w:pPr>
+              <w:rPr>
+                <w:lang w:val="en-US"/>
+              </w:rPr>
+            </w:pPr>
+            <w:r>
+              <w:rPr>
+                <w:lang w:val="en-US"/>
+              </w:rPr>
+              <w:t>The game is too short for the kids to notice there’s no failure state anyway</w:t>
+            </w:r>
+          </w:p>
+        </w:tc>
+      </w:tr>
+    </w:tbl>
+    <w:p>
+      <w:pPr>
+        <w:rPr>
+          <w:lang w:val="en-US"/>
+        </w:rPr>
+      </w:pPr>
+      <w:r>
+        <w:rPr>
+          <w:lang w:val="en-US"/>
+        </w:rPr>
+        <w:t>Arguments in group discussion: Objective isn’t to learn game but learn real-world knowledge. We target the younger audience overall. More of a toy than a game. It’s impossible to appeal to the entire range of 4-12 with one game, thus our focus is mostly on the young. Younger kids can still play.</w:t>
+      </w:r>
+    </w:p>
+    <w:p>
+      <w:pPr>
+        <w:rPr>
+          <w:lang w:val="en-US"/>
+        </w:rPr>
+      </w:pPr>
+      <w:r>
+        <w:rPr>
+          <w:lang w:val="en-US"/>
+        </w:rPr>
+        <w:t xml:space="preserve">Conclusion: After the arguments we voted on the option of a failure state(automatic reset) or no failure state at all. We voted and got 5-1, we talked to the last person who wanted it to be </w:t>
+      </w:r>
+      <w:proofErr w:type="spellStart"/>
+      <w:r>
+        <w:rPr>
+          <w:lang w:val="en-US"/>
+        </w:rPr>
+        <w:t>failable</w:t>
+      </w:r>
+      <w:proofErr w:type="spellEnd"/>
+      <w:r>
+        <w:rPr>
+          <w:lang w:val="en-US"/>
+        </w:rPr>
+        <w:t xml:space="preserve"> and presented our arguments and voting again after the result was 6-0 in </w:t>
+      </w:r>
+      <w:proofErr w:type="spellStart"/>
+      <w:r>
+        <w:rPr>
+          <w:lang w:val="en-US"/>
+        </w:rPr>
+        <w:t>favour</w:t>
+      </w:r>
+      <w:proofErr w:type="spellEnd"/>
+      <w:r>
+        <w:rPr>
+          <w:lang w:val="en-US"/>
+        </w:rPr>
+        <w:t>.</w:t>
+      </w:r>
+    </w:p>
+    <w:tbl>
+      <w:tblPr>
+        <w:tblStyle w:val="Tabelraster"/>
+        <w:tblW w:w="0" w:type="auto"/>
+        <w:tblLook w:val="04A0" w:firstRow="1" w:lastRow="0" w:firstColumn="1" w:lastColumn="0" w:noHBand="0" w:noVBand="1"/>
+      </w:tblPr>
+      <w:tblGrid>
+        <w:gridCol w:w="4508"/>
+        <w:gridCol w:w="4508"/>
+      </w:tblGrid>
+      <w:tr>
+        <w:tc>
+          <w:tcPr>
+            <w:tcW w:w="9016" w:type="dxa"/>
+            <w:gridSpan w:val="2"/>
+          </w:tcPr>
+          <w:p>
+            <w:pPr>
+              <w:jc w:val="center"/>
+              <w:rPr>
+                <w:lang w:val="en-US"/>
+              </w:rPr>
+            </w:pPr>
+            <w:r>
+              <w:rPr>
+                <w:lang w:val="en-US"/>
+              </w:rPr>
+              <w:t>Art style too dim</w:t>
+            </w:r>
+          </w:p>
+        </w:tc>
+      </w:tr>
+      <w:tr>
+        <w:tc>
+          <w:tcPr>
+            <w:tcW w:w="4508" w:type="dxa"/>
+          </w:tcPr>
+          <w:p>
+            <w:pPr>
+              <w:rPr>
+                <w:lang w:val="en-US"/>
+              </w:rPr>
+            </w:pPr>
+            <w:r>
+              <w:rPr>
+                <w:lang w:val="en-US"/>
+              </w:rPr>
+              <w:t>Feedback for</w:t>
+            </w:r>
+          </w:p>
+        </w:tc>
+        <w:tc>
+          <w:tcPr>
+            <w:tcW w:w="4508" w:type="dxa"/>
+          </w:tcPr>
+          <w:p>
+            <w:pPr>
+              <w:rPr>
+                <w:lang w:val="en-US"/>
+              </w:rPr>
+            </w:pPr>
+            <w:r>
+              <w:rPr>
+                <w:lang w:val="en-US"/>
+              </w:rPr>
+              <w:t>Feedback against</w:t>
+            </w:r>
+          </w:p>
+        </w:tc>
+      </w:tr>
+      <w:tr>
+        <w:tc>
+          <w:tcPr>
+            <w:tcW w:w="4508" w:type="dxa"/>
+          </w:tcPr>
+          <w:p>
+            <w:pPr>
+              <w:rPr>
+                <w:lang w:val="en-US"/>
+              </w:rPr>
+            </w:pPr>
+            <w:r>
+              <w:rPr>
+                <w:lang w:val="en-US"/>
+              </w:rPr>
+              <w:t>The art style has too much gray in it</w:t>
+            </w:r>
+          </w:p>
+        </w:tc>
+        <w:tc>
+          <w:tcPr>
+            <w:tcW w:w="4508" w:type="dxa"/>
+          </w:tcPr>
+          <w:p>
+            <w:pPr>
+              <w:rPr>
+                <w:lang w:val="en-US"/>
+              </w:rPr>
+            </w:pPr>
+            <w:r>
+              <w:rPr>
+                <w:lang w:val="en-US"/>
+              </w:rPr>
+              <w:t>Art style is really nice and simple and fits the children</w:t>
+            </w:r>
+          </w:p>
+        </w:tc>
+      </w:tr>
+      <w:tr>
+        <w:tc>
+          <w:tcPr>
+            <w:tcW w:w="4508" w:type="dxa"/>
+          </w:tcPr>
+          <w:p>
+            <w:pPr>
+              <w:rPr>
+                <w:lang w:val="en-US"/>
+              </w:rPr>
+            </w:pPr>
+            <w:r>
+              <w:rPr>
+                <w:lang w:val="en-US"/>
+              </w:rPr>
+              <w:t xml:space="preserve">The </w:t>
+            </w:r>
+            <w:proofErr w:type="spellStart"/>
+            <w:r>
+              <w:rPr>
+                <w:lang w:val="en-US"/>
+              </w:rPr>
+              <w:t>colours</w:t>
+            </w:r>
+            <w:proofErr w:type="spellEnd"/>
+            <w:r>
+              <w:rPr>
+                <w:lang w:val="en-US"/>
+              </w:rPr>
+              <w:t xml:space="preserve"> are very dim</w:t>
+            </w:r>
+          </w:p>
+        </w:tc>
+        <w:tc>
+          <w:tcPr>
+            <w:tcW w:w="4508" w:type="dxa"/>
+          </w:tcPr>
+          <w:p>
+            <w:pPr>
+              <w:rPr>
+                <w:lang w:val="en-US"/>
+              </w:rPr>
+            </w:pPr>
+          </w:p>
+        </w:tc>
+      </w:tr>
+    </w:tbl>
+    <w:p>
+      <w:pPr>
+        <w:rPr>
+          <w:lang w:val="en-US"/>
+        </w:rPr>
+      </w:pPr>
+      <w:r>
+        <w:rPr>
+          <w:lang w:val="en-US"/>
+        </w:rPr>
+        <w:t xml:space="preserve">Arguments in group discussion: Assets are super </w:t>
+      </w:r>
+      <w:proofErr w:type="spellStart"/>
+      <w:r>
+        <w:rPr>
+          <w:lang w:val="en-US"/>
+        </w:rPr>
+        <w:t>colourful</w:t>
+      </w:r>
+      <w:proofErr w:type="spellEnd"/>
+      <w:r>
+        <w:rPr>
+          <w:lang w:val="en-US"/>
+        </w:rPr>
+        <w:t xml:space="preserve">, so actually putting the assets on the backgrounds will make them pop and make this a non-argument. We changed the robot </w:t>
+      </w:r>
+      <w:proofErr w:type="spellStart"/>
+      <w:r>
+        <w:rPr>
+          <w:lang w:val="en-US"/>
+        </w:rPr>
+        <w:t>colour</w:t>
+      </w:r>
+      <w:proofErr w:type="spellEnd"/>
+      <w:r>
+        <w:rPr>
+          <w:lang w:val="en-US"/>
+        </w:rPr>
+        <w:t xml:space="preserve"> from gray to a brighter white to see how that looked.</w:t>
+      </w:r>
+    </w:p>
+    <w:p>
+      <w:pPr>
+        <w:rPr>
+          <w:lang w:val="en-US"/>
+        </w:rPr>
+      </w:pPr>
+      <w:r>
+        <w:rPr>
+          <w:lang w:val="en-US"/>
+        </w:rPr>
+        <w:t xml:space="preserve">Conclusion: We really liked the brighter white robot version so we changed to that, but kept the rest of the art unchanged. </w:t>
+      </w:r>
+    </w:p>
+    <w:tbl>
+      <w:tblPr>
+        <w:tblStyle w:val="Tabelraster"/>
+        <w:tblW w:w="0" w:type="auto"/>
+        <w:tblLook w:val="04A0" w:firstRow="1" w:lastRow="0" w:firstColumn="1" w:lastColumn="0" w:noHBand="0" w:noVBand="1"/>
+      </w:tblPr>
+      <w:tblGrid>
+        <w:gridCol w:w="4508"/>
+        <w:gridCol w:w="4508"/>
+      </w:tblGrid>
+      <w:tr>
+        <w:tc>
+          <w:tcPr>
+            <w:tcW w:w="9016" w:type="dxa"/>
+            <w:gridSpan w:val="2"/>
+          </w:tcPr>
+          <w:p>
+            <w:pPr>
+              <w:jc w:val="center"/>
+              <w:rPr>
+                <w:lang w:val="en-US"/>
+              </w:rPr>
+            </w:pPr>
+            <w:r>
+              <w:rPr>
+                <w:lang w:val="en-US"/>
+              </w:rPr>
+              <w:t>Longer chain reaction</w:t>
+            </w:r>
+          </w:p>
+        </w:tc>
+      </w:tr>
+      <w:tr>
+        <w:tc>
+          <w:tcPr>
+            <w:tcW w:w="4508" w:type="dxa"/>
+          </w:tcPr>
+          <w:p>
+            <w:pPr>
+              <w:rPr>
+                <w:lang w:val="en-US"/>
+              </w:rPr>
+            </w:pPr>
+            <w:r>
+              <w:rPr>
+                <w:lang w:val="en-US"/>
+              </w:rPr>
+              <w:t>Feedback for</w:t>
+            </w:r>
+          </w:p>
+        </w:tc>
+        <w:tc>
+          <w:tcPr>
+            <w:tcW w:w="4508" w:type="dxa"/>
+          </w:tcPr>
+          <w:p>
+            <w:pPr>
+              <w:rPr>
+                <w:lang w:val="en-US"/>
+              </w:rPr>
+            </w:pPr>
+            <w:r>
+              <w:rPr>
+                <w:lang w:val="en-US"/>
+              </w:rPr>
+              <w:t>Feedback against</w:t>
+            </w:r>
+          </w:p>
+        </w:tc>
+      </w:tr>
+      <w:tr>
+        <w:tc>
+          <w:tcPr>
+            <w:tcW w:w="4508" w:type="dxa"/>
+          </w:tcPr>
+          <w:p>
+            <w:pPr>
+              <w:rPr>
+                <w:lang w:val="en-US"/>
+              </w:rPr>
+            </w:pPr>
+            <w:r>
+              <w:rPr>
+                <w:lang w:val="en-US"/>
+              </w:rPr>
+              <w:t>The chain reaction might be over so quickly they don’t notice it</w:t>
+            </w:r>
+          </w:p>
+        </w:tc>
+        <w:tc>
+          <w:tcPr>
+            <w:tcW w:w="4508" w:type="dxa"/>
+          </w:tcPr>
+          <w:p>
+            <w:pPr>
+              <w:rPr>
+                <w:lang w:val="en-US"/>
+              </w:rPr>
+            </w:pPr>
+            <w:r>
+              <w:rPr>
+                <w:lang w:val="en-US"/>
+              </w:rPr>
+              <w:t>People really liked the way it currently flows</w:t>
+            </w:r>
+          </w:p>
+        </w:tc>
+      </w:tr>
+    </w:tbl>
+    <w:p>
+      <w:pPr>
+        <w:rPr>
+          <w:lang w:val="en-US"/>
+        </w:rPr>
+      </w:pPr>
+      <w:r>
+        <w:rPr>
+          <w:lang w:val="en-US"/>
+        </w:rPr>
+        <w:t>Arguments in group discussion: We disagree it’s too quick, with the max being 30 seconds we feel like our current ~20 seconds is already fine.</w:t>
+      </w:r>
+      <w:r>
+        <w:rPr>
+          <w:lang w:val="en-US"/>
+        </w:rPr>
+        <w:br/>
+      </w:r>
+      <w:r>
+        <w:rPr>
+          <w:lang w:val="en-US"/>
+        </w:rPr>
+        <w:t>Conclusion: No change.</w:t>
+      </w:r>
+    </w:p>
+    <w:p>
+      <w:pPr>
+        <w:rPr>
+          <w:lang w:val="en-US"/>
+        </w:rPr>
+      </w:pPr>
+      <w:r>
+        <w:rPr>
+          <w:lang w:val="en-US"/>
+        </w:rPr>
+        <w:lastRenderedPageBreak/>
+        <w:t>Android Assembly Game Rules</w:t>
+      </w:r>
+      <w:r>
+        <w:rPr>
+          <w:lang w:val="en-US"/>
+        </w:rPr>
+        <w:br w:type="page"/>
+      </w:r>
+    </w:p>
+    <w:p>
+      <w:pPr>
+        <w:rPr>
+          <w:lang w:val="en-US"/>
+        </w:rPr>
+      </w:pPr>
+      <w:r>
+        <w:rPr>
+          <w:rStyle w:val="Kop1Char"/>
+        </w:rPr>
+        <w:lastRenderedPageBreak/>
+        <w:t>Website</w:t>
+      </w:r>
+      <w:r>
+        <w:rPr>
+          <w:lang w:val="en-US"/>
+        </w:rPr>
+        <w:t xml:space="preserve"> </w:t>
+      </w:r>
+    </w:p>
+    <w:p>
+      <w:pPr>
+        <w:rPr>
+          <w:lang w:val="en-US"/>
+        </w:rPr>
+      </w:pPr>
+      <w:r>
+        <w:rPr>
+          <w:lang w:val="en-US"/>
+        </w:rPr>
+        <w:t>links:</w:t>
+      </w:r>
+    </w:p>
+    <w:p>
+      <w:pPr>
+        <w:rPr>
+          <w:rStyle w:val="Hyperlink"/>
+        </w:rPr>
+      </w:pPr>
+      <w:hyperlink r:id="rId5" w:history="1">
         <w:r>
           <w:rPr>
             <w:rStyle w:val="Hyperlink"/>
@@ -114,12 +907,34 @@
       </w:hyperlink>
     </w:p>
     <w:p>
-      <w:r>
-        <w:t>Android Assembly website hosted via google driv</w:t>
+      <w:hyperlink r:id="rId6" w:history="1">
+        <w:r>
+          <w:rPr>
+            <w:rStyle w:val="Hyperlink"/>
+          </w:rPr>
+          <w:t>https://tinyurl.com/androidassembly</w:t>
+        </w:r>
+      </w:hyperlink>
+      <w:r>
+        <w:t xml:space="preserve"> (For easy typing on mobile)</w:t>
+      </w:r>
+    </w:p>
+    <w:p>
+      <w:r>
+        <w:t xml:space="preserve">Android Assembly website </w:t>
+      </w:r>
+      <w:r>
+        <w:t xml:space="preserve">is </w:t>
+      </w:r>
+      <w:r>
+        <w:t>hosted via google driv</w:t>
       </w:r>
       <w:r>
         <w:t>e</w:t>
       </w:r>
+      <w:r>
+        <w:t xml:space="preserve"> and then drive to web. </w:t>
+      </w:r>
     </w:p>
     <w:p>
       <w:pPr>
@@ -136,6 +951,7 @@
     </w:p>
     <w:p>
       <w:pPr>
+        <w:pStyle w:val="Kop1"/>
         <w:rPr>
           <w:lang w:val="en-US"/>
         </w:rPr>
@@ -145,7 +961,20 @@
           <w:lang w:val="en-US"/>
         </w:rPr>
         <w:lastRenderedPageBreak/>
-        <w:t>Trello board picture</w:t>
+        <w:t>Trello board</w:t>
+      </w:r>
+    </w:p>
+    <w:p>
+      <w:pPr>
+        <w:rPr>
+          <w:lang w:val="en-US"/>
+        </w:rPr>
+      </w:pPr>
+      <w:r>
+        <w:rPr>
+          <w:lang w:val="en-US"/>
+        </w:rPr>
+        <w:t>Picture + link</w:t>
       </w:r>
     </w:p>
     <w:p>
@@ -163,6 +992,7 @@
     </w:p>
     <w:p>
       <w:pPr>
+        <w:pStyle w:val="Kop1"/>
         <w:rPr>
           <w:lang w:val="en-US"/>
         </w:rPr>
@@ -174,6 +1004,20 @@
         <w:lastRenderedPageBreak/>
         <w:t xml:space="preserve">Individual Work </w:t>
       </w:r>
+    </w:p>
+    <w:p>
+      <w:pPr>
+        <w:pStyle w:val="Kop2"/>
+        <w:rPr>
+          <w:lang w:val="en-US"/>
+        </w:rPr>
+      </w:pPr>
+      <w:r>
+        <w:rPr>
+          <w:lang w:val="en-US"/>
+        </w:rPr>
+        <w:t xml:space="preserve">Individual Work </w:t>
+      </w:r>
       <w:proofErr w:type="spellStart"/>
       <w:r>
         <w:rPr>
@@ -217,6 +1061,7 @@
     </w:p>
     <w:p>
       <w:pPr>
+        <w:pStyle w:val="Kop2"/>
         <w:rPr>
           <w:lang w:val="en-US"/>
         </w:rPr>
@@ -257,6 +1102,7 @@
     </w:p>
     <w:p>
       <w:pPr>
+        <w:pStyle w:val="Kop2"/>
         <w:rPr>
           <w:lang w:val="en-US"/>
         </w:rPr>
@@ -297,6 +1143,7 @@
     </w:p>
     <w:p>
       <w:pPr>
+        <w:pStyle w:val="Kop2"/>
         <w:rPr>
           <w:lang w:val="en-US"/>
         </w:rPr>
@@ -325,7 +1172,86 @@
         <w:rPr>
           <w:lang w:val="en-US"/>
         </w:rPr>
-        <w:t>Post pictures/write a list of what you have done</w:t>
+        <w:t>Created the HTM</w:t>
+      </w:r>
+      <w:r>
+        <w:rPr>
+          <w:lang w:val="en-US"/>
+        </w:rPr>
+        <w:t>L</w:t>
+      </w:r>
+      <w:r>
+        <w:rPr>
+          <w:lang w:val="en-US"/>
+        </w:rPr>
+        <w:t>/CSS for the website and all the written content on there.</w:t>
+      </w:r>
+      <w:r>
+        <w:rPr>
+          <w:lang w:val="en-US"/>
+        </w:rPr>
+        <w:br/>
+        <w:t>Created the initial game design.</w:t>
+      </w:r>
+      <w:r>
+        <w:rPr>
+          <w:lang w:val="en-US"/>
+        </w:rPr>
+        <w:br/>
+        <w:t xml:space="preserve">Created the levels </w:t>
+      </w:r>
+      <w:bookmarkStart w:id="0" w:name="_GoBack"/>
+      <w:bookmarkEnd w:id="0"/>
+      <w:r>
+        <w:rPr>
+          <w:lang w:val="en-US"/>
+        </w:rPr>
+        <w:t>for the game in tiled.</w:t>
+      </w:r>
+      <w:r>
+        <w:rPr>
+          <w:lang w:val="en-US"/>
+        </w:rPr>
+        <w:br/>
+        <w:t xml:space="preserve">Made the </w:t>
+      </w:r>
+      <w:r>
+        <w:rPr>
+          <w:lang w:val="en-US"/>
+        </w:rPr>
+        <w:t>Po</w:t>
+      </w:r>
+      <w:r>
+        <w:rPr>
+          <w:lang w:val="en-US"/>
+        </w:rPr>
+        <w:t>wer</w:t>
+      </w:r>
+      <w:r>
+        <w:rPr>
+          <w:lang w:val="en-US"/>
+        </w:rPr>
+        <w:t>P</w:t>
+      </w:r>
+      <w:r>
+        <w:rPr>
+          <w:lang w:val="en-US"/>
+        </w:rPr>
+        <w:t>oints.</w:t>
+      </w:r>
+      <w:r>
+        <w:rPr>
+          <w:lang w:val="en-US"/>
+        </w:rPr>
+        <w:br/>
+        <w:t>Made the majority of the design documents such as the justification document, the game design document &amp; the one pager.</w:t>
+      </w:r>
+      <w:r>
+        <w:rPr>
+          <w:lang w:val="en-US"/>
+        </w:rPr>
+        <w:br/>
+        <w:t>Led the play tests as well as processed the feedback and led the group discussions about them.</w:t>
       </w:r>
     </w:p>
     <w:p>
@@ -343,6 +1269,7 @@
     </w:p>
     <w:p>
       <w:pPr>
+        <w:pStyle w:val="Kop2"/>
         <w:rPr>
           <w:lang w:val="en-US"/>
         </w:rPr>
@@ -383,6 +1310,7 @@
     </w:p>
     <w:p>
       <w:pPr>
+        <w:pStyle w:val="Kop2"/>
         <w:rPr>
           <w:lang w:val="en-US"/>
         </w:rPr>
@@ -423,6 +1351,7 @@
     </w:p>
     <w:p>
       <w:pPr>
+        <w:pStyle w:val="Kop1"/>
         <w:rPr>
           <w:lang w:val="en-US"/>
         </w:rPr>
@@ -438,25 +1367,27 @@
     <w:p>
       <w:pPr>
         <w:rPr>
-          <w:lang w:val="en-US"/>
-        </w:rPr>
-      </w:pPr>
-      <w:r>
-        <w:rPr>
+          <w:b/>
+          <w:lang w:val="en-US"/>
+        </w:rPr>
+      </w:pPr>
+      <w:r>
+        <w:rPr>
+          <w:b/>
           <w:lang w:val="en-US"/>
         </w:rPr>
         <w:t>What were the challenges</w:t>
       </w:r>
       <w:r>
         <w:rPr>
+          <w:b/>
           <w:lang w:val="en-US"/>
         </w:rPr>
         <w:t>/problems</w:t>
       </w:r>
-      <w:bookmarkStart w:id="0" w:name="_GoBack"/>
-      <w:bookmarkEnd w:id="0"/>
-      <w:r>
-        <w:rPr>
+      <w:r>
+        <w:rPr>
+          <w:b/>
           <w:lang w:val="en-US"/>
         </w:rPr>
         <w:t xml:space="preserve"> you faced as a team and how did you face them?</w:t>
@@ -478,11 +1409,13 @@
     <w:p>
       <w:pPr>
         <w:rPr>
-          <w:lang w:val="en-US"/>
-        </w:rPr>
-      </w:pPr>
-      <w:r>
-        <w:rPr>
+          <w:b/>
+          <w:lang w:val="en-US"/>
+        </w:rPr>
+      </w:pPr>
+      <w:r>
+        <w:rPr>
+          <w:b/>
           <w:lang w:val="en-US"/>
         </w:rPr>
         <w:t>What were the roles and were the roles respected?</w:t>
@@ -494,8 +1427,66 @@
           <w:lang w:val="en-US"/>
         </w:rPr>
       </w:pPr>
-      <w:r>
-        <w:rPr>
+      <w:proofErr w:type="spellStart"/>
+      <w:r>
+        <w:rPr>
+          <w:lang w:val="en-US"/>
+        </w:rPr>
+        <w:t>Humam</w:t>
+      </w:r>
+      <w:proofErr w:type="spellEnd"/>
+      <w:r>
+        <w:rPr>
+          <w:lang w:val="en-US"/>
+        </w:rPr>
+        <w:t xml:space="preserve"> is our dedicated sound artist and did the odd-jobs in art.</w:t>
+      </w:r>
+      <w:r>
+        <w:rPr>
+          <w:lang w:val="en-US"/>
+        </w:rPr>
+        <w:br/>
+        <w:t>Tamara is our dedicated 2D artist.</w:t>
+      </w:r>
+      <w:r>
+        <w:rPr>
+          <w:lang w:val="en-US"/>
+        </w:rPr>
+        <w:br/>
+        <w:t xml:space="preserve">Rob is our dedicated 3D artist as well as the scrum manager. </w:t>
+      </w:r>
+      <w:r>
+        <w:rPr>
+          <w:lang w:val="en-US"/>
+        </w:rPr>
+        <w:br/>
+        <w:t>Rick is in charge of making the website as well as game design in general.</w:t>
+      </w:r>
+      <w:r>
+        <w:rPr>
+          <w:lang w:val="en-US"/>
+        </w:rPr>
+        <w:br/>
+        <w:t>Olivier is in charge of the actual physical chain reaction and the Arduino.</w:t>
+      </w:r>
+      <w:r>
+        <w:rPr>
+          <w:lang w:val="en-US"/>
+        </w:rPr>
+        <w:br/>
+        <w:t>Glyn is the dedicated programmer for the incredible machine.</w:t>
+      </w:r>
+    </w:p>
+    <w:p>
+      <w:pPr>
+        <w:rPr>
+          <w:b/>
+          <w:lang w:val="en-US"/>
+        </w:rPr>
+      </w:pPr>
+      <w:r>
+        <w:rPr>
+          <w:b/>
           <w:lang w:val="en-US"/>
         </w:rPr>
         <w:t>In what ways did you manage to help each other outside of your roles?</w:t>
@@ -909,6 +1900,49 @@
     <w:name w:val="Normal"/>
     <w:qFormat/>
   </w:style>
+  <w:style w:type="paragraph" w:styleId="Kop1">
+    <w:name w:val="heading 1"/>
+    <w:basedOn w:val="Standaard"/>
+    <w:next w:val="Standaard"/>
+    <w:link w:val="Kop1Char"/>
+    <w:uiPriority w:val="9"/>
+    <w:qFormat/>
+    <w:rsid w:val="00355782"/>
+    <w:pPr>
+      <w:keepNext/>
+      <w:keepLines/>
+      <w:spacing w:before="240" w:after="0"/>
+      <w:outlineLvl w:val="0"/>
+    </w:pPr>
+    <w:rPr>
+      <w:rFonts w:asciiTheme="majorHAnsi" w:eastAsiaTheme="majorEastAsia" w:hAnsiTheme="majorHAnsi" w:cstheme="majorBidi"/>
+      <w:color w:val="2F5496" w:themeColor="accent1" w:themeShade="BF"/>
+      <w:sz w:val="32"/>
+      <w:szCs w:val="32"/>
+    </w:rPr>
+  </w:style>
+  <w:style w:type="paragraph" w:styleId="Kop2">
+    <w:name w:val="heading 2"/>
+    <w:basedOn w:val="Standaard"/>
+    <w:next w:val="Standaard"/>
+    <w:link w:val="Kop2Char"/>
+    <w:uiPriority w:val="9"/>
+    <w:unhideWhenUsed/>
+    <w:qFormat/>
+    <w:rsid w:val="00355782"/>
+    <w:pPr>
+      <w:keepNext/>
+      <w:keepLines/>
+      <w:spacing w:before="40" w:after="0"/>
+      <w:outlineLvl w:val="1"/>
+    </w:pPr>
+    <w:rPr>
+      <w:rFonts w:asciiTheme="majorHAnsi" w:eastAsiaTheme="majorEastAsia" w:hAnsiTheme="majorHAnsi" w:cstheme="majorBidi"/>
+      <w:color w:val="2F5496" w:themeColor="accent1" w:themeShade="BF"/>
+      <w:sz w:val="26"/>
+      <w:szCs w:val="26"/>
+    </w:rPr>
+  </w:style>
   <w:style w:type="character" w:default="1" w:styleId="Standaardalinea-lettertype">
     <w:name w:val="Default Paragraph Font"/>
     <w:uiPriority w:val="1"/>
@@ -940,12 +1974,83 @@
     <w:name w:val="Hyperlink"/>
     <w:basedOn w:val="Standaardalinea-lettertype"/>
     <w:uiPriority w:val="99"/>
-    <w:semiHidden/>
     <w:unhideWhenUsed/>
     <w:rsid w:val="0068020D"/>
     <w:rPr>
       <w:color w:val="0000FF"/>
       <w:u w:val="single"/>
+    </w:rPr>
+  </w:style>
+  <w:style w:type="table" w:styleId="Tabelraster">
+    <w:name w:val="Table Grid"/>
+    <w:basedOn w:val="Standaardtabel"/>
+    <w:uiPriority w:val="39"/>
+    <w:rsid w:val="004401C4"/>
+    <w:pPr>
+      <w:spacing w:after="0" w:line="240" w:lineRule="auto"/>
+    </w:pPr>
+    <w:tblPr>
+      <w:tblBorders>
+        <w:top w:val="single" w:sz="4" w:space="0" w:color="auto"/>
+        <w:left w:val="single" w:sz="4" w:space="0" w:color="auto"/>
+        <w:bottom w:val="single" w:sz="4" w:space="0" w:color="auto"/>
+        <w:right w:val="single" w:sz="4" w:space="0" w:color="auto"/>
+        <w:insideH w:val="single" w:sz="4" w:space="0" w:color="auto"/>
+        <w:insideV w:val="single" w:sz="4" w:space="0" w:color="auto"/>
+      </w:tblBorders>
+    </w:tblPr>
+  </w:style>
+  <w:style w:type="character" w:styleId="Onopgelostemelding">
+    <w:name w:val="Unresolved Mention"/>
+    <w:basedOn w:val="Standaardalinea-lettertype"/>
+    <w:uiPriority w:val="99"/>
+    <w:semiHidden/>
+    <w:unhideWhenUsed/>
+    <w:rsid w:val="004401C4"/>
+    <w:rPr>
+      <w:color w:val="605E5C"/>
+      <w:shd w:val="clear" w:color="auto" w:fill="E1DFDD"/>
+    </w:rPr>
+  </w:style>
+  <w:style w:type="character" w:customStyle="1" w:styleId="Kop1Char">
+    <w:name w:val="Kop 1 Char"/>
+    <w:basedOn w:val="Standaardalinea-lettertype"/>
+    <w:link w:val="Kop1"/>
+    <w:uiPriority w:val="9"/>
+    <w:rsid w:val="00355782"/>
+    <w:rPr>
+      <w:rFonts w:asciiTheme="majorHAnsi" w:eastAsiaTheme="majorEastAsia" w:hAnsiTheme="majorHAnsi" w:cstheme="majorBidi"/>
+      <w:color w:val="2F5496" w:themeColor="accent1" w:themeShade="BF"/>
+      <w:sz w:val="32"/>
+      <w:szCs w:val="32"/>
+    </w:rPr>
+  </w:style>
+  <w:style w:type="paragraph" w:styleId="Kopvaninhoudsopgave">
+    <w:name w:val="TOC Heading"/>
+    <w:basedOn w:val="Kop1"/>
+    <w:next w:val="Standaard"/>
+    <w:uiPriority w:val="39"/>
+    <w:unhideWhenUsed/>
+    <w:qFormat/>
+    <w:rsid w:val="00355782"/>
+    <w:pPr>
+      <w:outlineLvl w:val="9"/>
+    </w:pPr>
+    <w:rPr>
+      <w:lang w:eastAsia="en-GB"/>
+    </w:rPr>
+  </w:style>
+  <w:style w:type="character" w:customStyle="1" w:styleId="Kop2Char">
+    <w:name w:val="Kop 2 Char"/>
+    <w:basedOn w:val="Standaardalinea-lettertype"/>
+    <w:link w:val="Kop2"/>
+    <w:uiPriority w:val="9"/>
+    <w:rsid w:val="00355782"/>
+    <w:rPr>
+      <w:rFonts w:asciiTheme="majorHAnsi" w:eastAsiaTheme="majorEastAsia" w:hAnsiTheme="majorHAnsi" w:cstheme="majorBidi"/>
+      <w:color w:val="2F5496" w:themeColor="accent1" w:themeShade="BF"/>
+      <w:sz w:val="26"/>
+      <w:szCs w:val="26"/>
     </w:rPr>
   </w:style>
 </w:styles>
@@ -1244,4 +2349,16 @@
     </a:ext>
   </a:extLst>
 </a:theme>
+</file>
+
+<file path=customXml/item1.xml><?xml version="1.0" encoding="utf-8"?>
+<b:Sources xmlns:b="http://schemas.openxmlformats.org/officeDocument/2006/bibliography" xmlns="http://schemas.openxmlformats.org/officeDocument/2006/bibliography" SelectedStyle="\APASixthEditionOfficeOnline.xsl" StyleName="APA" Version="6"/>
+</file>
+
+<file path=customXml/itemProps1.xml><?xml version="1.0" encoding="utf-8"?>
+<ds:datastoreItem xmlns:ds="http://schemas.openxmlformats.org/officeDocument/2006/customXml" ds:itemID="{2EA3A8BD-8E7A-4396-BA96-04D383245E74}">
+  <ds:schemaRefs>
+    <ds:schemaRef ds:uri="http://schemas.openxmlformats.org/officeDocument/2006/bibliography"/>
+  </ds:schemaRefs>
+</ds:datastoreItem>
 </file>
</xml_diff>

<commit_message>
tiled test map + some web/justification changes
</commit_message>
<xml_diff>
--- a/Design Documents/Final Justification Template.docx
+++ b/Design Documents/Final Justification Template.docx
@@ -5,7 +5,11 @@
     <w:sdt>
       <w:sdtPr>
         <w:rPr>
-          <w:lang w:val="nl-NL"/>
+          <w:rFonts w:asciiTheme="minorHAnsi" w:eastAsiaTheme="minorHAnsi" w:hAnsiTheme="minorHAnsi" w:cstheme="minorBidi"/>
+          <w:color w:val="auto"/>
+          <w:sz w:val="22"/>
+          <w:szCs w:val="22"/>
+          <w:lang w:val="nl-NL" w:eastAsia="en-US"/>
         </w:rPr>
         <w:id w:val="852220328"/>
         <w:docPartObj>
@@ -15,13 +19,8 @@
       </w:sdtPr>
       <w:sdtEndPr>
         <w:rPr>
-          <w:rFonts w:asciiTheme="minorHAnsi" w:eastAsiaTheme="minorHAnsi" w:hAnsiTheme="minorHAnsi" w:cstheme="minorBidi"/>
           <w:b/>
           <w:bCs/>
-          <w:color w:val="auto"/>
-          <w:sz w:val="22"/>
-          <w:szCs w:val="22"/>
-          <w:lang w:eastAsia="en-US"/>
         </w:rPr>
       </w:sdtEndPr>
       <w:sdtContent>
@@ -36,13 +35,17 @@
             <w:rPr>
               <w:lang w:val="nl-NL"/>
             </w:rPr>
-            <w:t>Inhoud</w:t>
+            <w:t>Contents</w:t>
           </w:r>
         </w:p>
         <w:p>
           <w:pPr>
+            <w:pStyle w:val="Inhopg1"/>
+            <w:tabs>
+              <w:tab w:val="right" w:leader="dot" w:pos="9016"/>
+            </w:tabs>
             <w:rPr>
-              <w:lang w:val="nl-NL"/>
+              <w:noProof/>
             </w:rPr>
           </w:pPr>
           <w:r>
@@ -69,13 +72,896 @@
             </w:rPr>
             <w:fldChar w:fldCharType="separate"/>
           </w:r>
-          <w:r>
+          <w:hyperlink w:anchor="_Toc8832722" w:history="1">
+            <w:r>
+              <w:rPr>
+                <w:rStyle w:val="Hyperlink"/>
+                <w:noProof/>
+              </w:rPr>
+              <w:t>Android Assembly Pictures</w:t>
+            </w:r>
+            <w:r>
+              <w:rPr>
+                <w:noProof/>
+                <w:webHidden/>
+              </w:rPr>
+              <w:tab/>
+            </w:r>
+            <w:r>
+              <w:rPr>
+                <w:noProof/>
+                <w:webHidden/>
+              </w:rPr>
+              <w:fldChar w:fldCharType="begin"/>
+            </w:r>
+            <w:r>
+              <w:rPr>
+                <w:noProof/>
+                <w:webHidden/>
+              </w:rPr>
+              <w:instrText xml:space="preserve"> PAGEREF _Toc8832722 \h </w:instrText>
+            </w:r>
+            <w:r>
+              <w:rPr>
+                <w:noProof/>
+                <w:webHidden/>
+              </w:rPr>
+            </w:r>
+            <w:r>
+              <w:rPr>
+                <w:noProof/>
+                <w:webHidden/>
+              </w:rPr>
+              <w:fldChar w:fldCharType="separate"/>
+            </w:r>
+            <w:r>
+              <w:rPr>
+                <w:noProof/>
+                <w:webHidden/>
+              </w:rPr>
+              <w:t>2</w:t>
+            </w:r>
+            <w:r>
+              <w:rPr>
+                <w:noProof/>
+                <w:webHidden/>
+              </w:rPr>
+              <w:fldChar w:fldCharType="end"/>
+            </w:r>
+          </w:hyperlink>
+        </w:p>
+        <w:p>
+          <w:pPr>
+            <w:pStyle w:val="Inhopg1"/>
+            <w:tabs>
+              <w:tab w:val="right" w:leader="dot" w:pos="9016"/>
+            </w:tabs>
             <w:rPr>
               <w:noProof/>
+            </w:rPr>
+          </w:pPr>
+          <w:hyperlink w:anchor="_Toc8832723" w:history="1">
+            <w:r>
+              <w:rPr>
+                <w:rStyle w:val="Hyperlink"/>
+                <w:noProof/>
+                <w:lang w:val="en-US"/>
+              </w:rPr>
+              <w:t>Merchandise</w:t>
+            </w:r>
+            <w:r>
+              <w:rPr>
+                <w:noProof/>
+                <w:webHidden/>
+              </w:rPr>
+              <w:tab/>
+            </w:r>
+            <w:r>
+              <w:rPr>
+                <w:noProof/>
+                <w:webHidden/>
+              </w:rPr>
+              <w:fldChar w:fldCharType="begin"/>
+            </w:r>
+            <w:r>
+              <w:rPr>
+                <w:noProof/>
+                <w:webHidden/>
+              </w:rPr>
+              <w:instrText xml:space="preserve"> PAGEREF _Toc8832723 \h </w:instrText>
+            </w:r>
+            <w:r>
+              <w:rPr>
+                <w:noProof/>
+                <w:webHidden/>
+              </w:rPr>
+            </w:r>
+            <w:r>
+              <w:rPr>
+                <w:noProof/>
+                <w:webHidden/>
+              </w:rPr>
+              <w:fldChar w:fldCharType="separate"/>
+            </w:r>
+            <w:r>
+              <w:rPr>
+                <w:noProof/>
+                <w:webHidden/>
+              </w:rPr>
+              <w:t>3</w:t>
+            </w:r>
+            <w:r>
+              <w:rPr>
+                <w:noProof/>
+                <w:webHidden/>
+              </w:rPr>
+              <w:fldChar w:fldCharType="end"/>
+            </w:r>
+          </w:hyperlink>
+        </w:p>
+        <w:p>
+          <w:pPr>
+            <w:pStyle w:val="Inhopg1"/>
+            <w:tabs>
+              <w:tab w:val="right" w:leader="dot" w:pos="9016"/>
+            </w:tabs>
+            <w:rPr>
+              <w:noProof/>
+            </w:rPr>
+          </w:pPr>
+          <w:hyperlink w:anchor="_Toc8832724" w:history="1">
+            <w:r>
+              <w:rPr>
+                <w:rStyle w:val="Hyperlink"/>
+                <w:noProof/>
+              </w:rPr>
+              <w:t>Play Test Feedback &amp; game rules</w:t>
+            </w:r>
+            <w:r>
+              <w:rPr>
+                <w:noProof/>
+                <w:webHidden/>
+              </w:rPr>
+              <w:tab/>
+            </w:r>
+            <w:r>
+              <w:rPr>
+                <w:noProof/>
+                <w:webHidden/>
+              </w:rPr>
+              <w:fldChar w:fldCharType="begin"/>
+            </w:r>
+            <w:r>
+              <w:rPr>
+                <w:noProof/>
+                <w:webHidden/>
+              </w:rPr>
+              <w:instrText xml:space="preserve"> PAGEREF _Toc8832724 \h </w:instrText>
+            </w:r>
+            <w:r>
+              <w:rPr>
+                <w:noProof/>
+                <w:webHidden/>
+              </w:rPr>
+            </w:r>
+            <w:r>
+              <w:rPr>
+                <w:noProof/>
+                <w:webHidden/>
+              </w:rPr>
+              <w:fldChar w:fldCharType="separate"/>
+            </w:r>
+            <w:r>
+              <w:rPr>
+                <w:noProof/>
+                <w:webHidden/>
+              </w:rPr>
+              <w:t>4</w:t>
+            </w:r>
+            <w:r>
+              <w:rPr>
+                <w:noProof/>
+                <w:webHidden/>
+              </w:rPr>
+              <w:fldChar w:fldCharType="end"/>
+            </w:r>
+          </w:hyperlink>
+        </w:p>
+        <w:p>
+          <w:pPr>
+            <w:pStyle w:val="Inhopg1"/>
+            <w:tabs>
+              <w:tab w:val="right" w:leader="dot" w:pos="9016"/>
+            </w:tabs>
+            <w:rPr>
+              <w:noProof/>
+            </w:rPr>
+          </w:pPr>
+          <w:hyperlink w:anchor="_Toc8832725" w:history="1">
+            <w:r>
+              <w:rPr>
+                <w:rStyle w:val="Hyperlink"/>
+                <w:noProof/>
+              </w:rPr>
+              <w:t>Website</w:t>
+            </w:r>
+            <w:r>
+              <w:rPr>
+                <w:noProof/>
+                <w:webHidden/>
+              </w:rPr>
+              <w:tab/>
+            </w:r>
+            <w:r>
+              <w:rPr>
+                <w:noProof/>
+                <w:webHidden/>
+              </w:rPr>
+              <w:fldChar w:fldCharType="begin"/>
+            </w:r>
+            <w:r>
+              <w:rPr>
+                <w:noProof/>
+                <w:webHidden/>
+              </w:rPr>
+              <w:instrText xml:space="preserve"> PAGEREF _Toc8832725 \h </w:instrText>
+            </w:r>
+            <w:r>
+              <w:rPr>
+                <w:noProof/>
+                <w:webHidden/>
+              </w:rPr>
+            </w:r>
+            <w:r>
+              <w:rPr>
+                <w:noProof/>
+                <w:webHidden/>
+              </w:rPr>
+              <w:fldChar w:fldCharType="separate"/>
+            </w:r>
+            <w:r>
+              <w:rPr>
+                <w:noProof/>
+                <w:webHidden/>
+              </w:rPr>
+              <w:t>6</w:t>
+            </w:r>
+            <w:r>
+              <w:rPr>
+                <w:noProof/>
+                <w:webHidden/>
+              </w:rPr>
+              <w:fldChar w:fldCharType="end"/>
+            </w:r>
+          </w:hyperlink>
+        </w:p>
+        <w:p>
+          <w:pPr>
+            <w:pStyle w:val="Inhopg1"/>
+            <w:tabs>
+              <w:tab w:val="right" w:leader="dot" w:pos="9016"/>
+            </w:tabs>
+            <w:rPr>
+              <w:noProof/>
+            </w:rPr>
+          </w:pPr>
+          <w:hyperlink w:anchor="_Toc8832726" w:history="1">
+            <w:r>
+              <w:rPr>
+                <w:rStyle w:val="Hyperlink"/>
+                <w:noProof/>
+                <w:lang w:val="en-US"/>
+              </w:rPr>
+              <w:t>Trello board</w:t>
+            </w:r>
+            <w:r>
+              <w:rPr>
+                <w:noProof/>
+                <w:webHidden/>
+              </w:rPr>
+              <w:tab/>
+            </w:r>
+            <w:r>
+              <w:rPr>
+                <w:noProof/>
+                <w:webHidden/>
+              </w:rPr>
+              <w:fldChar w:fldCharType="begin"/>
+            </w:r>
+            <w:r>
+              <w:rPr>
+                <w:noProof/>
+                <w:webHidden/>
+              </w:rPr>
+              <w:instrText xml:space="preserve"> PAGEREF _Toc8832726 \h </w:instrText>
+            </w:r>
+            <w:r>
+              <w:rPr>
+                <w:noProof/>
+                <w:webHidden/>
+              </w:rPr>
+            </w:r>
+            <w:r>
+              <w:rPr>
+                <w:noProof/>
+                <w:webHidden/>
+              </w:rPr>
+              <w:fldChar w:fldCharType="separate"/>
+            </w:r>
+            <w:r>
+              <w:rPr>
+                <w:noProof/>
+                <w:webHidden/>
+              </w:rPr>
+              <w:t>7</w:t>
+            </w:r>
+            <w:r>
+              <w:rPr>
+                <w:noProof/>
+                <w:webHidden/>
+              </w:rPr>
+              <w:fldChar w:fldCharType="end"/>
+            </w:r>
+          </w:hyperlink>
+        </w:p>
+        <w:p>
+          <w:pPr>
+            <w:pStyle w:val="Inhopg1"/>
+            <w:tabs>
+              <w:tab w:val="right" w:leader="dot" w:pos="9016"/>
+            </w:tabs>
+            <w:rPr>
+              <w:noProof/>
+            </w:rPr>
+          </w:pPr>
+          <w:hyperlink w:anchor="_Toc8832727" w:history="1">
+            <w:r>
+              <w:rPr>
+                <w:rStyle w:val="Hyperlink"/>
+                <w:noProof/>
+                <w:lang w:val="en-US"/>
+              </w:rPr>
+              <w:t>Individual Work</w:t>
+            </w:r>
+            <w:r>
+              <w:rPr>
+                <w:noProof/>
+                <w:webHidden/>
+              </w:rPr>
+              <w:tab/>
+            </w:r>
+            <w:r>
+              <w:rPr>
+                <w:noProof/>
+                <w:webHidden/>
+              </w:rPr>
+              <w:fldChar w:fldCharType="begin"/>
+            </w:r>
+            <w:r>
+              <w:rPr>
+                <w:noProof/>
+                <w:webHidden/>
+              </w:rPr>
+              <w:instrText xml:space="preserve"> PAGEREF _Toc8832727 \h </w:instrText>
+            </w:r>
+            <w:r>
+              <w:rPr>
+                <w:noProof/>
+                <w:webHidden/>
+              </w:rPr>
+            </w:r>
+            <w:r>
+              <w:rPr>
+                <w:noProof/>
+                <w:webHidden/>
+              </w:rPr>
+              <w:fldChar w:fldCharType="separate"/>
+            </w:r>
+            <w:r>
+              <w:rPr>
+                <w:noProof/>
+                <w:webHidden/>
+              </w:rPr>
+              <w:t>8</w:t>
+            </w:r>
+            <w:r>
+              <w:rPr>
+                <w:noProof/>
+                <w:webHidden/>
+              </w:rPr>
+              <w:fldChar w:fldCharType="end"/>
+            </w:r>
+          </w:hyperlink>
+        </w:p>
+        <w:p>
+          <w:pPr>
+            <w:pStyle w:val="Inhopg2"/>
+            <w:tabs>
+              <w:tab w:val="right" w:leader="dot" w:pos="9016"/>
+            </w:tabs>
+            <w:rPr>
+              <w:noProof/>
+            </w:rPr>
+          </w:pPr>
+          <w:hyperlink w:anchor="_Toc8832728" w:history="1">
+            <w:r>
+              <w:rPr>
+                <w:rStyle w:val="Hyperlink"/>
+                <w:noProof/>
+                <w:lang w:val="en-US"/>
+              </w:rPr>
+              <w:t>Individual Work Humam</w:t>
+            </w:r>
+            <w:r>
+              <w:rPr>
+                <w:noProof/>
+                <w:webHidden/>
+              </w:rPr>
+              <w:tab/>
+            </w:r>
+            <w:r>
+              <w:rPr>
+                <w:noProof/>
+                <w:webHidden/>
+              </w:rPr>
+              <w:fldChar w:fldCharType="begin"/>
+            </w:r>
+            <w:r>
+              <w:rPr>
+                <w:noProof/>
+                <w:webHidden/>
+              </w:rPr>
+              <w:instrText xml:space="preserve"> PAGEREF _Toc8832728 \h </w:instrText>
+            </w:r>
+            <w:r>
+              <w:rPr>
+                <w:noProof/>
+                <w:webHidden/>
+              </w:rPr>
+            </w:r>
+            <w:r>
+              <w:rPr>
+                <w:noProof/>
+                <w:webHidden/>
+              </w:rPr>
+              <w:fldChar w:fldCharType="separate"/>
+            </w:r>
+            <w:r>
+              <w:rPr>
+                <w:noProof/>
+                <w:webHidden/>
+              </w:rPr>
+              <w:t>8</w:t>
+            </w:r>
+            <w:r>
+              <w:rPr>
+                <w:noProof/>
+                <w:webHidden/>
+              </w:rPr>
+              <w:fldChar w:fldCharType="end"/>
+            </w:r>
+          </w:hyperlink>
+        </w:p>
+        <w:p>
+          <w:pPr>
+            <w:pStyle w:val="Inhopg2"/>
+            <w:tabs>
+              <w:tab w:val="right" w:leader="dot" w:pos="9016"/>
+            </w:tabs>
+            <w:rPr>
+              <w:noProof/>
+            </w:rPr>
+          </w:pPr>
+          <w:hyperlink w:anchor="_Toc8832729" w:history="1">
+            <w:r>
+              <w:rPr>
+                <w:rStyle w:val="Hyperlink"/>
+                <w:noProof/>
+                <w:lang w:val="en-US"/>
+              </w:rPr>
+              <w:t>Individual Work Tamara</w:t>
+            </w:r>
+            <w:r>
+              <w:rPr>
+                <w:noProof/>
+                <w:webHidden/>
+              </w:rPr>
+              <w:tab/>
+            </w:r>
+            <w:r>
+              <w:rPr>
+                <w:noProof/>
+                <w:webHidden/>
+              </w:rPr>
+              <w:fldChar w:fldCharType="begin"/>
+            </w:r>
+            <w:r>
+              <w:rPr>
+                <w:noProof/>
+                <w:webHidden/>
+              </w:rPr>
+              <w:instrText xml:space="preserve"> PAGEREF _Toc8832729 \h </w:instrText>
+            </w:r>
+            <w:r>
+              <w:rPr>
+                <w:noProof/>
+                <w:webHidden/>
+              </w:rPr>
+            </w:r>
+            <w:r>
+              <w:rPr>
+                <w:noProof/>
+                <w:webHidden/>
+              </w:rPr>
+              <w:fldChar w:fldCharType="separate"/>
+            </w:r>
+            <w:r>
+              <w:rPr>
+                <w:noProof/>
+                <w:webHidden/>
+              </w:rPr>
+              <w:t>9</w:t>
+            </w:r>
+            <w:r>
+              <w:rPr>
+                <w:noProof/>
+                <w:webHidden/>
+              </w:rPr>
+              <w:fldChar w:fldCharType="end"/>
+            </w:r>
+          </w:hyperlink>
+        </w:p>
+        <w:p>
+          <w:pPr>
+            <w:pStyle w:val="Inhopg2"/>
+            <w:tabs>
+              <w:tab w:val="right" w:leader="dot" w:pos="9016"/>
+            </w:tabs>
+            <w:rPr>
+              <w:noProof/>
+            </w:rPr>
+          </w:pPr>
+          <w:hyperlink w:anchor="_Toc8832730" w:history="1">
+            <w:r>
+              <w:rPr>
+                <w:rStyle w:val="Hyperlink"/>
+                <w:noProof/>
+                <w:lang w:val="en-US"/>
+              </w:rPr>
+              <w:t>Individual Work Rob</w:t>
+            </w:r>
+            <w:r>
+              <w:rPr>
+                <w:noProof/>
+                <w:webHidden/>
+              </w:rPr>
+              <w:tab/>
+            </w:r>
+            <w:r>
+              <w:rPr>
+                <w:noProof/>
+                <w:webHidden/>
+              </w:rPr>
+              <w:fldChar w:fldCharType="begin"/>
+            </w:r>
+            <w:r>
+              <w:rPr>
+                <w:noProof/>
+                <w:webHidden/>
+              </w:rPr>
+              <w:instrText xml:space="preserve"> PAGEREF _Toc8832730 \h </w:instrText>
+            </w:r>
+            <w:r>
+              <w:rPr>
+                <w:noProof/>
+                <w:webHidden/>
+              </w:rPr>
+            </w:r>
+            <w:r>
+              <w:rPr>
+                <w:noProof/>
+                <w:webHidden/>
+              </w:rPr>
+              <w:fldChar w:fldCharType="separate"/>
+            </w:r>
+            <w:r>
+              <w:rPr>
+                <w:noProof/>
+                <w:webHidden/>
+              </w:rPr>
+              <w:t>10</w:t>
+            </w:r>
+            <w:r>
+              <w:rPr>
+                <w:noProof/>
+                <w:webHidden/>
+              </w:rPr>
+              <w:fldChar w:fldCharType="end"/>
+            </w:r>
+          </w:hyperlink>
+        </w:p>
+        <w:p>
+          <w:pPr>
+            <w:pStyle w:val="Inhopg2"/>
+            <w:tabs>
+              <w:tab w:val="right" w:leader="dot" w:pos="9016"/>
+            </w:tabs>
+            <w:rPr>
+              <w:noProof/>
+            </w:rPr>
+          </w:pPr>
+          <w:hyperlink w:anchor="_Toc8832731" w:history="1">
+            <w:r>
+              <w:rPr>
+                <w:rStyle w:val="Hyperlink"/>
+                <w:noProof/>
+                <w:lang w:val="en-US"/>
+              </w:rPr>
+              <w:t>Individual Work Rick</w:t>
+            </w:r>
+            <w:r>
+              <w:rPr>
+                <w:noProof/>
+                <w:webHidden/>
+              </w:rPr>
+              <w:tab/>
+            </w:r>
+            <w:r>
+              <w:rPr>
+                <w:noProof/>
+                <w:webHidden/>
+              </w:rPr>
+              <w:fldChar w:fldCharType="begin"/>
+            </w:r>
+            <w:r>
+              <w:rPr>
+                <w:noProof/>
+                <w:webHidden/>
+              </w:rPr>
+              <w:instrText xml:space="preserve"> PAGEREF _Toc8832731 \h </w:instrText>
+            </w:r>
+            <w:r>
+              <w:rPr>
+                <w:noProof/>
+                <w:webHidden/>
+              </w:rPr>
+            </w:r>
+            <w:r>
+              <w:rPr>
+                <w:noProof/>
+                <w:webHidden/>
+              </w:rPr>
+              <w:fldChar w:fldCharType="separate"/>
+            </w:r>
+            <w:r>
+              <w:rPr>
+                <w:noProof/>
+                <w:webHidden/>
+              </w:rPr>
+              <w:t>11</w:t>
+            </w:r>
+            <w:r>
+              <w:rPr>
+                <w:noProof/>
+                <w:webHidden/>
+              </w:rPr>
+              <w:fldChar w:fldCharType="end"/>
+            </w:r>
+          </w:hyperlink>
+        </w:p>
+        <w:p>
+          <w:pPr>
+            <w:pStyle w:val="Inhopg2"/>
+            <w:tabs>
+              <w:tab w:val="right" w:leader="dot" w:pos="9016"/>
+            </w:tabs>
+            <w:rPr>
+              <w:noProof/>
+            </w:rPr>
+          </w:pPr>
+          <w:hyperlink w:anchor="_Toc8832732" w:history="1">
+            <w:r>
+              <w:rPr>
+                <w:rStyle w:val="Hyperlink"/>
+                <w:noProof/>
+                <w:lang w:val="en-US"/>
+              </w:rPr>
+              <w:t>Individual Work Olivier</w:t>
+            </w:r>
+            <w:r>
+              <w:rPr>
+                <w:noProof/>
+                <w:webHidden/>
+              </w:rPr>
+              <w:tab/>
+            </w:r>
+            <w:r>
+              <w:rPr>
+                <w:noProof/>
+                <w:webHidden/>
+              </w:rPr>
+              <w:fldChar w:fldCharType="begin"/>
+            </w:r>
+            <w:r>
+              <w:rPr>
+                <w:noProof/>
+                <w:webHidden/>
+              </w:rPr>
+              <w:instrText xml:space="preserve"> PAGEREF _Toc8832732 \h </w:instrText>
+            </w:r>
+            <w:r>
+              <w:rPr>
+                <w:noProof/>
+                <w:webHidden/>
+              </w:rPr>
+            </w:r>
+            <w:r>
+              <w:rPr>
+                <w:noProof/>
+                <w:webHidden/>
+              </w:rPr>
+              <w:fldChar w:fldCharType="separate"/>
+            </w:r>
+            <w:r>
+              <w:rPr>
+                <w:noProof/>
+                <w:webHidden/>
+              </w:rPr>
+              <w:t>12</w:t>
+            </w:r>
+            <w:r>
+              <w:rPr>
+                <w:noProof/>
+                <w:webHidden/>
+              </w:rPr>
+              <w:fldChar w:fldCharType="end"/>
+            </w:r>
+          </w:hyperlink>
+        </w:p>
+        <w:p>
+          <w:pPr>
+            <w:pStyle w:val="Inhopg2"/>
+            <w:tabs>
+              <w:tab w:val="right" w:leader="dot" w:pos="9016"/>
+            </w:tabs>
+            <w:rPr>
+              <w:noProof/>
+            </w:rPr>
+          </w:pPr>
+          <w:hyperlink w:anchor="_Toc8832733" w:history="1">
+            <w:r>
+              <w:rPr>
+                <w:rStyle w:val="Hyperlink"/>
+                <w:noProof/>
+                <w:lang w:val="en-US"/>
+              </w:rPr>
+              <w:t>Individual Work Glyn</w:t>
+            </w:r>
+            <w:r>
+              <w:rPr>
+                <w:noProof/>
+                <w:webHidden/>
+              </w:rPr>
+              <w:tab/>
+            </w:r>
+            <w:r>
+              <w:rPr>
+                <w:noProof/>
+                <w:webHidden/>
+              </w:rPr>
+              <w:fldChar w:fldCharType="begin"/>
+            </w:r>
+            <w:r>
+              <w:rPr>
+                <w:noProof/>
+                <w:webHidden/>
+              </w:rPr>
+              <w:instrText xml:space="preserve"> PAGEREF _Toc8832733 \h </w:instrText>
+            </w:r>
+            <w:r>
+              <w:rPr>
+                <w:noProof/>
+                <w:webHidden/>
+              </w:rPr>
+            </w:r>
+            <w:r>
+              <w:rPr>
+                <w:noProof/>
+                <w:webHidden/>
+              </w:rPr>
+              <w:fldChar w:fldCharType="separate"/>
+            </w:r>
+            <w:r>
+              <w:rPr>
+                <w:noProof/>
+                <w:webHidden/>
+              </w:rPr>
+              <w:t>13</w:t>
+            </w:r>
+            <w:r>
+              <w:rPr>
+                <w:noProof/>
+                <w:webHidden/>
+              </w:rPr>
+              <w:fldChar w:fldCharType="end"/>
+            </w:r>
+          </w:hyperlink>
+        </w:p>
+        <w:p>
+          <w:pPr>
+            <w:pStyle w:val="Inhopg1"/>
+            <w:tabs>
+              <w:tab w:val="right" w:leader="dot" w:pos="9016"/>
+            </w:tabs>
+            <w:rPr>
+              <w:noProof/>
+            </w:rPr>
+          </w:pPr>
+          <w:hyperlink w:anchor="_Toc8832734" w:history="1">
+            <w:r>
+              <w:rPr>
+                <w:rStyle w:val="Hyperlink"/>
+                <w:noProof/>
+                <w:lang w:val="en-US"/>
+              </w:rPr>
+              <w:t>Teamwork reflection</w:t>
+            </w:r>
+            <w:r>
+              <w:rPr>
+                <w:noProof/>
+                <w:webHidden/>
+              </w:rPr>
+              <w:tab/>
+            </w:r>
+            <w:r>
+              <w:rPr>
+                <w:noProof/>
+                <w:webHidden/>
+              </w:rPr>
+              <w:fldChar w:fldCharType="begin"/>
+            </w:r>
+            <w:r>
+              <w:rPr>
+                <w:noProof/>
+                <w:webHidden/>
+              </w:rPr>
+              <w:instrText xml:space="preserve"> PAGEREF _Toc8832734 \h </w:instrText>
+            </w:r>
+            <w:r>
+              <w:rPr>
+                <w:noProof/>
+                <w:webHidden/>
+              </w:rPr>
+            </w:r>
+            <w:r>
+              <w:rPr>
+                <w:noProof/>
+                <w:webHidden/>
+              </w:rPr>
+              <w:fldChar w:fldCharType="separate"/>
+            </w:r>
+            <w:r>
+              <w:rPr>
+                <w:noProof/>
+                <w:webHidden/>
+              </w:rPr>
+              <w:t>14</w:t>
+            </w:r>
+            <w:r>
+              <w:rPr>
+                <w:noProof/>
+                <w:webHidden/>
+              </w:rPr>
+              <w:fldChar w:fldCharType="end"/>
+            </w:r>
+          </w:hyperlink>
+        </w:p>
+        <w:p>
+          <w:pPr>
+            <w:rPr>
               <w:lang w:val="nl-NL"/>
             </w:rPr>
-            <w:t>Geen inhoudsopgavegegevens gevonden.</w:t>
-          </w:r>
+          </w:pPr>
           <w:r>
             <w:rPr>
               <w:b/>
@@ -104,10 +990,12 @@
       <w:pPr>
         <w:pStyle w:val="Kop1"/>
       </w:pPr>
+      <w:bookmarkStart w:id="0" w:name="_Toc8832722"/>
       <w:r>
         <w:lastRenderedPageBreak/>
         <w:t>Android Assembly Pictures</w:t>
       </w:r>
+      <w:bookmarkEnd w:id="0"/>
     </w:p>
     <w:p>
       <w:r>
@@ -121,6 +1009,7 @@
           <w:lang w:val="en-US"/>
         </w:rPr>
       </w:pPr>
+      <w:bookmarkStart w:id="1" w:name="_Toc8832723"/>
       <w:r>
         <w:rPr>
           <w:lang w:val="en-US"/>
@@ -128,6 +1017,7 @@
         <w:lastRenderedPageBreak/>
         <w:t>Merchandise</w:t>
       </w:r>
+      <w:bookmarkEnd w:id="1"/>
     </w:p>
     <w:p>
       <w:pPr>
@@ -148,6 +1038,7 @@
           <w:lang w:val="en-US"/>
         </w:rPr>
       </w:pPr>
+      <w:bookmarkStart w:id="2" w:name="_Toc8832724"/>
       <w:r>
         <w:rPr>
           <w:rStyle w:val="Kop1Char"/>
@@ -179,6 +1070,7 @@
         </w:rPr>
         <w:t xml:space="preserve"> &amp; game rules</w:t>
       </w:r>
+      <w:bookmarkEnd w:id="2"/>
       <w:r>
         <w:rPr>
           <w:lang w:val="en-US"/>
@@ -864,6 +1756,7 @@
           <w:lang w:val="en-US"/>
         </w:rPr>
       </w:pPr>
+      <w:bookmarkStart w:id="3" w:name="_Toc8832725"/>
       <w:r>
         <w:rPr>
           <w:rStyle w:val="Kop1Char"/>
@@ -871,6 +1764,7 @@
         <w:lastRenderedPageBreak/>
         <w:t>Website</w:t>
       </w:r>
+      <w:bookmarkEnd w:id="3"/>
       <w:r>
         <w:rPr>
           <w:lang w:val="en-US"/>
@@ -956,6 +1850,7 @@
           <w:lang w:val="en-US"/>
         </w:rPr>
       </w:pPr>
+      <w:bookmarkStart w:id="4" w:name="_Toc8832726"/>
       <w:r>
         <w:rPr>
           <w:lang w:val="en-US"/>
@@ -963,6 +1858,7 @@
         <w:lastRenderedPageBreak/>
         <w:t>Trello board</w:t>
       </w:r>
+      <w:bookmarkEnd w:id="4"/>
     </w:p>
     <w:p>
       <w:pPr>
@@ -997,6 +1893,172 @@
           <w:lang w:val="en-US"/>
         </w:rPr>
       </w:pPr>
+      <w:bookmarkStart w:id="5" w:name="_Toc8832727"/>
+      <w:r>
+        <w:rPr>
+          <w:lang w:val="en-US"/>
+        </w:rPr>
+        <w:lastRenderedPageBreak/>
+        <w:t>Individual Work</w:t>
+      </w:r>
+      <w:bookmarkEnd w:id="5"/>
+      <w:r>
+        <w:rPr>
+          <w:lang w:val="en-US"/>
+        </w:rPr>
+        <w:t xml:space="preserve"> </w:t>
+      </w:r>
+    </w:p>
+    <w:p>
+      <w:pPr>
+        <w:pStyle w:val="Kop2"/>
+        <w:rPr>
+          <w:lang w:val="en-US"/>
+        </w:rPr>
+      </w:pPr>
+      <w:bookmarkStart w:id="6" w:name="_Toc8832728"/>
+      <w:r>
+        <w:rPr>
+          <w:lang w:val="en-US"/>
+        </w:rPr>
+        <w:t xml:space="preserve">Individual Work </w:t>
+      </w:r>
+      <w:proofErr w:type="spellStart"/>
+      <w:r>
+        <w:rPr>
+          <w:lang w:val="en-US"/>
+        </w:rPr>
+        <w:t>Humam</w:t>
+      </w:r>
+      <w:bookmarkEnd w:id="6"/>
+      <w:proofErr w:type="spellEnd"/>
+      <w:r>
+        <w:rPr>
+          <w:lang w:val="en-US"/>
+        </w:rPr>
+        <w:br/>
+      </w:r>
+    </w:p>
+    <w:p>
+      <w:pPr>
+        <w:rPr>
+          <w:lang w:val="en-US"/>
+        </w:rPr>
+      </w:pPr>
+      <w:r>
+        <w:rPr>
+          <w:lang w:val="en-US"/>
+        </w:rPr>
+        <w:t>Post pictures/write a list of what you have done</w:t>
+      </w:r>
+    </w:p>
+    <w:p>
+      <w:pPr>
+        <w:rPr>
+          <w:lang w:val="en-US"/>
+        </w:rPr>
+      </w:pPr>
+      <w:r>
+        <w:rPr>
+          <w:lang w:val="en-US"/>
+        </w:rPr>
+        <w:br w:type="page"/>
+      </w:r>
+    </w:p>
+    <w:p>
+      <w:pPr>
+        <w:pStyle w:val="Kop2"/>
+        <w:rPr>
+          <w:lang w:val="en-US"/>
+        </w:rPr>
+      </w:pPr>
+      <w:bookmarkStart w:id="7" w:name="_Toc8832729"/>
+      <w:r>
+        <w:rPr>
+          <w:lang w:val="en-US"/>
+        </w:rPr>
+        <w:lastRenderedPageBreak/>
+        <w:t>Individual Work Tamara</w:t>
+      </w:r>
+      <w:bookmarkEnd w:id="7"/>
+    </w:p>
+    <w:p>
+      <w:pPr>
+        <w:rPr>
+          <w:lang w:val="en-US"/>
+        </w:rPr>
+      </w:pPr>
+      <w:r>
+        <w:rPr>
+          <w:lang w:val="en-US"/>
+        </w:rPr>
+        <w:t>Post pictures/write a list of what you have done</w:t>
+      </w:r>
+    </w:p>
+    <w:p>
+      <w:pPr>
+        <w:rPr>
+          <w:lang w:val="en-US"/>
+        </w:rPr>
+      </w:pPr>
+      <w:r>
+        <w:rPr>
+          <w:lang w:val="en-US"/>
+        </w:rPr>
+        <w:br w:type="page"/>
+      </w:r>
+    </w:p>
+    <w:p>
+      <w:pPr>
+        <w:pStyle w:val="Kop2"/>
+        <w:rPr>
+          <w:lang w:val="en-US"/>
+        </w:rPr>
+      </w:pPr>
+      <w:bookmarkStart w:id="8" w:name="_Toc8832730"/>
+      <w:r>
+        <w:rPr>
+          <w:lang w:val="en-US"/>
+        </w:rPr>
+        <w:lastRenderedPageBreak/>
+        <w:t>Individual Work Rob</w:t>
+      </w:r>
+      <w:bookmarkEnd w:id="8"/>
+    </w:p>
+    <w:p>
+      <w:pPr>
+        <w:rPr>
+          <w:lang w:val="en-US"/>
+        </w:rPr>
+      </w:pPr>
+      <w:r>
+        <w:rPr>
+          <w:lang w:val="en-US"/>
+        </w:rPr>
+        <w:t>Post pictures/write a list of what you have done</w:t>
+      </w:r>
+    </w:p>
+    <w:p>
+      <w:pPr>
+        <w:rPr>
+          <w:lang w:val="en-US"/>
+        </w:rPr>
+      </w:pPr>
+      <w:r>
+        <w:rPr>
+          <w:lang w:val="en-US"/>
+        </w:rPr>
+        <w:br w:type="page"/>
+      </w:r>
+    </w:p>
+    <w:p>
+      <w:pPr>
+        <w:pStyle w:val="Kop2"/>
+        <w:rPr>
+          <w:lang w:val="en-US"/>
+        </w:rPr>
+      </w:pPr>
+      <w:bookmarkStart w:id="9" w:name="_Toc8832731"/>
       <w:r>
         <w:rPr>
           <w:lang w:val="en-US"/>
@@ -1004,163 +2066,13 @@
         <w:lastRenderedPageBreak/>
         <w:t xml:space="preserve">Individual Work </w:t>
       </w:r>
-    </w:p>
-    <w:p>
-      <w:pPr>
-        <w:pStyle w:val="Kop2"/>
-        <w:rPr>
-          <w:lang w:val="en-US"/>
-        </w:rPr>
-      </w:pPr>
-      <w:r>
-        <w:rPr>
-          <w:lang w:val="en-US"/>
-        </w:rPr>
-        <w:t xml:space="preserve">Individual Work </w:t>
-      </w:r>
-      <w:proofErr w:type="spellStart"/>
-      <w:r>
-        <w:rPr>
-          <w:lang w:val="en-US"/>
-        </w:rPr>
-        <w:t>Humam</w:t>
-      </w:r>
-      <w:proofErr w:type="spellEnd"/>
-      <w:r>
-        <w:rPr>
-          <w:lang w:val="en-US"/>
-        </w:rPr>
-        <w:br/>
-      </w:r>
-    </w:p>
-    <w:p>
-      <w:pPr>
-        <w:rPr>
-          <w:lang w:val="en-US"/>
-        </w:rPr>
-      </w:pPr>
-      <w:r>
-        <w:rPr>
-          <w:lang w:val="en-US"/>
-        </w:rPr>
-        <w:t>Post pictures/write a list of what you have done</w:t>
-      </w:r>
-    </w:p>
-    <w:p>
-      <w:pPr>
-        <w:rPr>
-          <w:lang w:val="en-US"/>
-        </w:rPr>
-      </w:pPr>
-      <w:r>
-        <w:rPr>
-          <w:lang w:val="en-US"/>
-        </w:rPr>
-        <w:br w:type="page"/>
-      </w:r>
-    </w:p>
-    <w:p>
-      <w:pPr>
-        <w:pStyle w:val="Kop2"/>
-        <w:rPr>
-          <w:lang w:val="en-US"/>
-        </w:rPr>
-      </w:pPr>
-      <w:r>
-        <w:rPr>
-          <w:lang w:val="en-US"/>
-        </w:rPr>
-        <w:lastRenderedPageBreak/>
-        <w:t>Individual Work Tamara</w:t>
-      </w:r>
-    </w:p>
-    <w:p>
-      <w:pPr>
-        <w:rPr>
-          <w:lang w:val="en-US"/>
-        </w:rPr>
-      </w:pPr>
-      <w:r>
-        <w:rPr>
-          <w:lang w:val="en-US"/>
-        </w:rPr>
-        <w:t>Post pictures/write a list of what you have done</w:t>
-      </w:r>
-    </w:p>
-    <w:p>
-      <w:pPr>
-        <w:rPr>
-          <w:lang w:val="en-US"/>
-        </w:rPr>
-      </w:pPr>
-      <w:r>
-        <w:rPr>
-          <w:lang w:val="en-US"/>
-        </w:rPr>
-        <w:br w:type="page"/>
-      </w:r>
-    </w:p>
-    <w:p>
-      <w:pPr>
-        <w:pStyle w:val="Kop2"/>
-        <w:rPr>
-          <w:lang w:val="en-US"/>
-        </w:rPr>
-      </w:pPr>
-      <w:r>
-        <w:rPr>
-          <w:lang w:val="en-US"/>
-        </w:rPr>
-        <w:lastRenderedPageBreak/>
-        <w:t>Individual Work Rob</w:t>
-      </w:r>
-    </w:p>
-    <w:p>
-      <w:pPr>
-        <w:rPr>
-          <w:lang w:val="en-US"/>
-        </w:rPr>
-      </w:pPr>
-      <w:r>
-        <w:rPr>
-          <w:lang w:val="en-US"/>
-        </w:rPr>
-        <w:t>Post pictures/write a list of what you have done</w:t>
-      </w:r>
-    </w:p>
-    <w:p>
-      <w:pPr>
-        <w:rPr>
-          <w:lang w:val="en-US"/>
-        </w:rPr>
-      </w:pPr>
-      <w:r>
-        <w:rPr>
-          <w:lang w:val="en-US"/>
-        </w:rPr>
-        <w:br w:type="page"/>
-      </w:r>
-    </w:p>
-    <w:p>
-      <w:pPr>
-        <w:pStyle w:val="Kop2"/>
-        <w:rPr>
-          <w:lang w:val="en-US"/>
-        </w:rPr>
-      </w:pPr>
-      <w:r>
-        <w:rPr>
-          <w:lang w:val="en-US"/>
-        </w:rPr>
-        <w:lastRenderedPageBreak/>
-        <w:t xml:space="preserve">Individual Work </w:t>
-      </w:r>
       <w:r>
         <w:rPr>
           <w:lang w:val="en-US"/>
         </w:rPr>
         <w:t>Rick</w:t>
       </w:r>
+      <w:bookmarkEnd w:id="9"/>
     </w:p>
     <w:p>
       <w:pPr>
@@ -1198,15 +2110,7 @@
           <w:lang w:val="en-US"/>
         </w:rPr>
         <w:br/>
-        <w:t xml:space="preserve">Created the levels </w:t>
-      </w:r>
-      <w:bookmarkStart w:id="0" w:name="_GoBack"/>
-      <w:bookmarkEnd w:id="0"/>
-      <w:r>
-        <w:rPr>
-          <w:lang w:val="en-US"/>
-        </w:rPr>
-        <w:t>for the game in tiled.</w:t>
+        <w:t>Created the levels for the game in tiled.</w:t>
       </w:r>
       <w:r>
         <w:rPr>
@@ -1253,6 +2157,22 @@
         <w:br/>
         <w:t>Led the play tests as well as processed the feedback and led the group discussions about them.</w:t>
       </w:r>
+      <w:r>
+        <w:rPr>
+          <w:lang w:val="en-US"/>
+        </w:rPr>
+        <w:br/>
+        <w:t>Wiring and testing for the Arduino/electrical components.</w:t>
+      </w:r>
+      <w:r>
+        <w:rPr>
+          <w:lang w:val="en-US"/>
+        </w:rPr>
+        <w:br/>
+        <w:t>Illustrator files for laser-cutting.</w:t>
+      </w:r>
+      <w:bookmarkStart w:id="10" w:name="_GoBack"/>
+      <w:bookmarkEnd w:id="10"/>
     </w:p>
     <w:p>
       <w:pPr>
@@ -1274,6 +2194,7 @@
           <w:lang w:val="en-US"/>
         </w:rPr>
       </w:pPr>
+      <w:bookmarkStart w:id="11" w:name="_Toc8832732"/>
       <w:r>
         <w:rPr>
           <w:lang w:val="en-US"/>
@@ -1281,6 +2202,7 @@
         <w:lastRenderedPageBreak/>
         <w:t>Individual Work Olivier</w:t>
       </w:r>
+      <w:bookmarkEnd w:id="11"/>
     </w:p>
     <w:p>
       <w:pPr>
@@ -1315,6 +2237,7 @@
           <w:lang w:val="en-US"/>
         </w:rPr>
       </w:pPr>
+      <w:bookmarkStart w:id="12" w:name="_Toc8832733"/>
       <w:r>
         <w:rPr>
           <w:lang w:val="en-US"/>
@@ -1322,6 +2245,7 @@
         <w:lastRenderedPageBreak/>
         <w:t>Individual Work Glyn</w:t>
       </w:r>
+      <w:bookmarkEnd w:id="12"/>
     </w:p>
     <w:p>
       <w:pPr>
@@ -1356,6 +2280,7 @@
           <w:lang w:val="en-US"/>
         </w:rPr>
       </w:pPr>
+      <w:bookmarkStart w:id="13" w:name="_Toc8832734"/>
       <w:r>
         <w:rPr>
           <w:lang w:val="en-US"/>
@@ -1363,6 +2288,7 @@
         <w:lastRenderedPageBreak/>
         <w:t>Teamwork reflection</w:t>
       </w:r>
+      <w:bookmarkEnd w:id="13"/>
     </w:p>
     <w:p>
       <w:pPr>
@@ -2053,6 +2979,31 @@
       <w:szCs w:val="26"/>
     </w:rPr>
   </w:style>
+  <w:style w:type="paragraph" w:styleId="Inhopg1">
+    <w:name w:val="toc 1"/>
+    <w:basedOn w:val="Standaard"/>
+    <w:next w:val="Standaard"/>
+    <w:autoRedefine/>
+    <w:uiPriority w:val="39"/>
+    <w:unhideWhenUsed/>
+    <w:rsid w:val="005939DA"/>
+    <w:pPr>
+      <w:spacing w:after="100"/>
+    </w:pPr>
+  </w:style>
+  <w:style w:type="paragraph" w:styleId="Inhopg2">
+    <w:name w:val="toc 2"/>
+    <w:basedOn w:val="Standaard"/>
+    <w:next w:val="Standaard"/>
+    <w:autoRedefine/>
+    <w:uiPriority w:val="39"/>
+    <w:unhideWhenUsed/>
+    <w:rsid w:val="005939DA"/>
+    <w:pPr>
+      <w:spacing w:after="100"/>
+      <w:ind w:left="220"/>
+    </w:pPr>
+  </w:style>
 </w:styles>
 </file>
 
@@ -2356,7 +3307,7 @@
 </file>
 
 <file path=customXml/itemProps1.xml><?xml version="1.0" encoding="utf-8"?>
-<ds:datastoreItem xmlns:ds="http://schemas.openxmlformats.org/officeDocument/2006/customXml" ds:itemID="{2EA3A8BD-8E7A-4396-BA96-04D383245E74}">
+<ds:datastoreItem xmlns:ds="http://schemas.openxmlformats.org/officeDocument/2006/customXml" ds:itemID="{B14B1FA4-5F28-421B-8F22-0A360260DAF7}">
   <ds:schemaRefs>
     <ds:schemaRef ds:uri="http://schemas.openxmlformats.org/officeDocument/2006/bibliography"/>
   </ds:schemaRefs>

</xml_diff>

<commit_message>
rob is not a pussy master
</commit_message>
<xml_diff>
--- a/Design Documents/Final Justification Template.docx
+++ b/Design Documents/Final Justification Template.docx
@@ -1868,10 +1868,218 @@
       </w:pPr>
       <w:r>
         <w:rPr>
-          <w:lang w:val="en-US"/>
-        </w:rPr>
-        <w:t>Picture + link</w:t>
-      </w:r>
+          <w:noProof/>
+        </w:rPr>
+        <w:drawing>
+          <wp:inline distT="0" distB="0" distL="0" distR="0" wp14:anchorId="3177C099" wp14:editId="58E3C242">
+            <wp:extent cx="5731510" cy="3223895"/>
+            <wp:effectExtent l="0" t="0" r="2540" b="0"/>
+            <wp:docPr id="1" name="Afbeelding 1"/>
+            <wp:cNvGraphicFramePr>
+              <a:graphicFrameLocks xmlns:a="http://schemas.openxmlformats.org/drawingml/2006/main" noChangeAspect="1"/>
+            </wp:cNvGraphicFramePr>
+            <a:graphic xmlns:a="http://schemas.openxmlformats.org/drawingml/2006/main">
+              <a:graphicData uri="http://schemas.openxmlformats.org/drawingml/2006/picture">
+                <pic:pic xmlns:pic="http://schemas.openxmlformats.org/drawingml/2006/picture">
+                  <pic:nvPicPr>
+                    <pic:cNvPr id="1" name=""/>
+                    <pic:cNvPicPr/>
+                  </pic:nvPicPr>
+                  <pic:blipFill>
+                    <a:blip r:embed="rId7"/>
+                    <a:stretch>
+                      <a:fillRect/>
+                    </a:stretch>
+                  </pic:blipFill>
+                  <pic:spPr>
+                    <a:xfrm>
+                      <a:off x="0" y="0"/>
+                      <a:ext cx="5731510" cy="3223895"/>
+                    </a:xfrm>
+                    <a:prstGeom prst="rect">
+                      <a:avLst/>
+                    </a:prstGeom>
+                  </pic:spPr>
+                </pic:pic>
+              </a:graphicData>
+            </a:graphic>
+          </wp:inline>
+        </w:drawing>
+      </w:r>
+      <w:r>
+        <w:rPr>
+          <w:noProof/>
+        </w:rPr>
+        <w:drawing>
+          <wp:inline distT="0" distB="0" distL="0" distR="0" wp14:anchorId="21869680" wp14:editId="005D720D">
+            <wp:extent cx="5731510" cy="2923540"/>
+            <wp:effectExtent l="0" t="0" r="2540" b="0"/>
+            <wp:docPr id="2" name="Afbeelding 2"/>
+            <wp:cNvGraphicFramePr>
+              <a:graphicFrameLocks xmlns:a="http://schemas.openxmlformats.org/drawingml/2006/main" noChangeAspect="1"/>
+            </wp:cNvGraphicFramePr>
+            <a:graphic xmlns:a="http://schemas.openxmlformats.org/drawingml/2006/main">
+              <a:graphicData uri="http://schemas.openxmlformats.org/drawingml/2006/picture">
+                <pic:pic xmlns:pic="http://schemas.openxmlformats.org/drawingml/2006/picture">
+                  <pic:nvPicPr>
+                    <pic:cNvPr id="1" name=""/>
+                    <pic:cNvPicPr/>
+                  </pic:nvPicPr>
+                  <pic:blipFill>
+                    <a:blip r:embed="rId8"/>
+                    <a:stretch>
+                      <a:fillRect/>
+                    </a:stretch>
+                  </pic:blipFill>
+                  <pic:spPr>
+                    <a:xfrm>
+                      <a:off x="0" y="0"/>
+                      <a:ext cx="5731510" cy="2923540"/>
+                    </a:xfrm>
+                    <a:prstGeom prst="rect">
+                      <a:avLst/>
+                    </a:prstGeom>
+                  </pic:spPr>
+                </pic:pic>
+              </a:graphicData>
+            </a:graphic>
+          </wp:inline>
+        </w:drawing>
+      </w:r>
+    </w:p>
+    <w:p>
+      <w:pPr>
+        <w:rPr>
+          <w:lang w:val="en-US"/>
+        </w:rPr>
+      </w:pPr>
+      <w:r>
+        <w:rPr>
+          <w:lang w:val="en-US"/>
+        </w:rPr>
+        <w:t>Trello explanation:</w:t>
+      </w:r>
+    </w:p>
+    <w:p>
+      <w:pPr>
+        <w:rPr>
+          <w:lang w:val="en-US"/>
+        </w:rPr>
+      </w:pPr>
+      <w:r>
+        <w:rPr>
+          <w:lang w:val="en-US"/>
+        </w:rPr>
+        <w:t>Here are our Trello board and burndown chart, as you can see the burndown chart is pretty steady until about the 15</w:t>
+      </w:r>
+      <w:r>
+        <w:rPr>
+          <w:vertAlign w:val="superscript"/>
+          <w:lang w:val="en-US"/>
+        </w:rPr>
+        <w:t>th</w:t>
+      </w:r>
+      <w:r>
+        <w:rPr>
+          <w:lang w:val="en-US"/>
+        </w:rPr>
+        <w:t xml:space="preserve"> of may where we finished a lot of story points but we’re pretty happy with how the flow of work went over the two weeks. Most of the finished story points on the 15</w:t>
+      </w:r>
+      <w:r>
+        <w:rPr>
+          <w:vertAlign w:val="superscript"/>
+          <w:lang w:val="en-US"/>
+        </w:rPr>
+        <w:t>th</w:t>
+      </w:r>
+      <w:r>
+        <w:rPr>
+          <w:lang w:val="en-US"/>
+        </w:rPr>
+        <w:t xml:space="preserve"> of may had been worked on before, but the 15</w:t>
+      </w:r>
+      <w:r>
+        <w:rPr>
+          <w:vertAlign w:val="superscript"/>
+          <w:lang w:val="en-US"/>
+        </w:rPr>
+        <w:t>th</w:t>
+      </w:r>
+      <w:r>
+        <w:rPr>
+          <w:lang w:val="en-US"/>
+        </w:rPr>
+        <w:t xml:space="preserve"> of may had a lot of finishing up work.</w:t>
+      </w:r>
+    </w:p>
+    <w:p>
+      <w:pPr>
+        <w:rPr>
+          <w:lang w:val="en-US"/>
+        </w:rPr>
+      </w:pPr>
+      <w:r>
+        <w:rPr>
+          <w:lang w:val="en-US"/>
+        </w:rPr>
+        <w:t>On the Trello there’s roles; Artist, Designer, Programmer and for the programming tasks it’s split up into engine development and gameplay programming. Each task has a role and programming ones have a role and a description. Each task has a user story and a check list which needs to be worked through and when those are completed those are the grounds of completion. Each task also has one or more people on it, depending on who’s supposed to work on it. When it goes to testing, the tester also puts their name on it so that when something is wrong there is full accountability.</w:t>
+      </w:r>
+    </w:p>
+    <w:p>
+      <w:pPr>
+        <w:rPr>
+          <w:lang w:val="en-US"/>
+        </w:rPr>
+      </w:pPr>
+      <w:r>
+        <w:rPr>
+          <w:lang w:val="en-US"/>
+        </w:rPr>
+        <w:lastRenderedPageBreak/>
+        <w:t>The Trello structure goes as follows: Product backlog, Sprint backlog, In Progress, Testing, Done.</w:t>
+      </w:r>
+      <w:r>
+        <w:rPr>
+          <w:lang w:val="en-US"/>
+        </w:rPr>
+        <w:br/>
+        <w:t xml:space="preserve">Everything for the project is in the product backlog. Things that are to be done in the current sprint go to the sprint backlog. When someone is currently working on it, </w:t>
+      </w:r>
+      <w:proofErr w:type="spellStart"/>
+      <w:r>
+        <w:rPr>
+          <w:lang w:val="en-US"/>
+        </w:rPr>
+        <w:t>it</w:t>
+      </w:r>
+      <w:proofErr w:type="spellEnd"/>
+      <w:r>
+        <w:rPr>
+          <w:lang w:val="en-US"/>
+        </w:rPr>
+        <w:t xml:space="preserve"> goes to in progress. Then when the checklist is complete it goes to testing. Once it is approved by the tester it goes to done. At the end of the day all tasks that are in progress should be moved back to the sprint backlog and </w:t>
+      </w:r>
+      <w:proofErr w:type="spellStart"/>
+      <w:r>
+        <w:rPr>
+          <w:lang w:val="en-US"/>
+        </w:rPr>
+        <w:t>storypoints</w:t>
+      </w:r>
+      <w:proofErr w:type="spellEnd"/>
+      <w:r>
+        <w:rPr>
+          <w:lang w:val="en-US"/>
+        </w:rPr>
+        <w:t xml:space="preserve"> spent should be logged on the burndown chart.</w:t>
+      </w:r>
+    </w:p>
+    <w:p>
+      <w:pPr>
+        <w:rPr>
+          <w:lang w:val="en-US"/>
+        </w:rPr>
+      </w:pPr>
     </w:p>
     <w:p>
       <w:pPr>
@@ -1949,19 +2157,6 @@
         <w:rPr>
           <w:lang w:val="en-US"/>
         </w:rPr>
-        <w:t>Post pictures/write a list of what you have done</w:t>
-      </w:r>
-    </w:p>
-    <w:p>
-      <w:pPr>
-        <w:rPr>
-          <w:lang w:val="en-US"/>
-        </w:rPr>
-      </w:pPr>
-      <w:r>
-        <w:rPr>
-          <w:lang w:val="en-US"/>
-        </w:rPr>
         <w:br w:type="page"/>
       </w:r>
     </w:p>
@@ -1988,12 +2183,6 @@
           <w:lang w:val="en-US"/>
         </w:rPr>
       </w:pPr>
-      <w:r>
-        <w:rPr>
-          <w:lang w:val="en-US"/>
-        </w:rPr>
-        <w:t>Post pictures/write a list of what you have done</w:t>
-      </w:r>
     </w:p>
     <w:p>
       <w:pPr>
@@ -2024,19 +2213,40 @@
         <w:t>Individual Work Rob</w:t>
       </w:r>
       <w:bookmarkEnd w:id="8"/>
-    </w:p>
-    <w:p>
-      <w:pPr>
-        <w:rPr>
-          <w:lang w:val="en-US"/>
-        </w:rPr>
-      </w:pPr>
-      <w:r>
-        <w:rPr>
-          <w:lang w:val="en-US"/>
-        </w:rPr>
-        <w:t>Post pictures/write a list of what you have done</w:t>
-      </w:r>
+      <w:r>
+        <w:rPr>
+          <w:lang w:val="en-US"/>
+        </w:rPr>
+        <w:t xml:space="preserve"> – Scrum Master/ 3D Artist</w:t>
+      </w:r>
+    </w:p>
+    <w:p>
+      <w:pPr>
+        <w:rPr>
+          <w:lang w:val="en-US"/>
+        </w:rPr>
+      </w:pPr>
+    </w:p>
+    <w:p>
+      <w:pPr>
+        <w:rPr>
+          <w:lang w:val="en-US"/>
+        </w:rPr>
+      </w:pPr>
+      <w:r>
+        <w:rPr>
+          <w:lang w:val="en-US"/>
+        </w:rPr>
+        <w:t xml:space="preserve">Honestly, fuck me, I’m the worst scrum master in the history of existence. Even a pussy master is better than me and I’m </w:t>
+      </w:r>
+      <w:r>
+        <w:rPr>
+          <w:lang w:val="en-US"/>
+        </w:rPr>
+        <w:t>gay</w:t>
+      </w:r>
+      <w:bookmarkStart w:id="9" w:name="_GoBack"/>
+      <w:bookmarkEnd w:id="9"/>
     </w:p>
     <w:p>
       <w:pPr>
@@ -2058,7 +2268,7 @@
           <w:lang w:val="en-US"/>
         </w:rPr>
       </w:pPr>
-      <w:bookmarkStart w:id="9" w:name="_Toc8832731"/>
+      <w:bookmarkStart w:id="10" w:name="_Toc8832731"/>
       <w:r>
         <w:rPr>
           <w:lang w:val="en-US"/>
@@ -2072,7 +2282,7 @@
         </w:rPr>
         <w:t>Rick</w:t>
       </w:r>
-      <w:bookmarkEnd w:id="9"/>
+      <w:bookmarkEnd w:id="10"/>
     </w:p>
     <w:p>
       <w:pPr>
@@ -2171,8 +2381,6 @@
         <w:br/>
         <w:t>Illustrator files for laser-cutting.</w:t>
       </w:r>
-      <w:bookmarkStart w:id="10" w:name="_GoBack"/>
-      <w:bookmarkEnd w:id="10"/>
     </w:p>
     <w:p>
       <w:pPr>
@@ -3307,7 +3515,7 @@
 </file>
 
 <file path=customXml/itemProps1.xml><?xml version="1.0" encoding="utf-8"?>
-<ds:datastoreItem xmlns:ds="http://schemas.openxmlformats.org/officeDocument/2006/customXml" ds:itemID="{B14B1FA4-5F28-421B-8F22-0A360260DAF7}">
+<ds:datastoreItem xmlns:ds="http://schemas.openxmlformats.org/officeDocument/2006/customXml" ds:itemID="{31C67143-AF80-42AC-8504-6434284E9BBC}">
   <ds:schemaRefs>
     <ds:schemaRef ds:uri="http://schemas.openxmlformats.org/officeDocument/2006/bibliography"/>
   </ds:schemaRefs>

</xml_diff>